<commit_message>
Work share ideas have been added to the documentation for anyone to reach.
</commit_message>
<xml_diff>
--- a/BSC-HGP - Project - UI Design DocumentV1.docx
+++ b/BSC-HGP - Project - UI Design DocumentV1.docx
@@ -1,110 +1,77 @@
 
 <file path=word/document.xml><?xml version="1.0" encoding="utf-8"?>
-<w:document xmlns:wpc="http://schemas.microsoft.com/office/word/2010/wordprocessingCanvas" xmlns:cx="http://schemas.microsoft.com/office/drawing/2014/chartex" xmlns:cx1="http://schemas.microsoft.com/office/drawing/2015/9/8/chartex" xmlns:cx2="http://schemas.microsoft.com/office/drawing/2015/10/21/chartex" xmlns:cx3="http://schemas.microsoft.com/office/drawing/2016/5/9/chartex" xmlns:cx4="http://schemas.microsoft.com/office/drawing/2016/5/10/chartex" xmlns:cx5="http://schemas.microsoft.com/office/drawing/2016/5/11/chartex" xmlns:cx6="http://schemas.microsoft.com/office/drawing/2016/5/12/chartex" xmlns:cx7="http://schemas.microsoft.com/office/drawing/2016/5/13/chartex" xmlns:cx8="http://schemas.microsoft.com/office/drawing/2016/5/14/chartex" xmlns:mc="http://schemas.openxmlformats.org/markup-compatibility/2006" xmlns:aink="http://schemas.microsoft.com/office/drawing/2016/ink" xmlns:am3d="http://schemas.microsoft.com/office/drawing/2017/model3d" xmlns:o="urn:schemas-microsoft-com:office:office" xmlns:oel="http://schemas.microsoft.com/office/2019/extlst" xmlns:r="http://schemas.openxmlformats.org/officeDocument/2006/relationships" xmlns:m="http://schemas.openxmlformats.org/officeDocument/2006/math" xmlns:v="urn:schemas-microsoft-com:vml" xmlns:wp14="http://schemas.microsoft.com/office/word/2010/wordprocessingDrawing" xmlns:wp="http://schemas.openxmlformats.org/drawingml/2006/wordprocessingDrawing" xmlns:w10="urn:schemas-microsoft-com:office:word" xmlns:w="http://schemas.openxmlformats.org/wordprocessingml/2006/main" xmlns:w14="http://schemas.microsoft.com/office/word/2010/wordml" xmlns:w15="http://schemas.microsoft.com/office/word/2012/wordml" xmlns:w16cex="http://schemas.microsoft.com/office/word/2018/wordml/cex" xmlns:w16cid="http://schemas.microsoft.com/office/word/2016/wordml/cid" xmlns:w16="http://schemas.microsoft.com/office/word/2018/wordml" xmlns:w16sdtdh="http://schemas.microsoft.com/office/word/2020/wordml/sdtdatahash" xmlns:w16se="http://schemas.microsoft.com/office/word/2015/wordml/symex" xmlns:wpg="http://schemas.microsoft.com/office/word/2010/wordprocessingGroup" xmlns:wpi="http://schemas.microsoft.com/office/word/2010/wordprocessingInk" xmlns:wne="http://schemas.microsoft.com/office/word/2006/wordml" xmlns:wps="http://schemas.microsoft.com/office/word/2010/wordprocessingShape" mc:Ignorable="w14 w15 w16se w16cid w16 w16cex w16sdtdh wp14">
+<w:document xmlns:wpc="http://schemas.microsoft.com/office/word/2010/wordprocessingCanvas" xmlns:cx="http://schemas.microsoft.com/office/drawing/2014/chartex" xmlns:cx1="http://schemas.microsoft.com/office/drawing/2015/9/8/chartex" xmlns:cx2="http://schemas.microsoft.com/office/drawing/2015/10/21/chartex" xmlns:cx3="http://schemas.microsoft.com/office/drawing/2016/5/9/chartex" xmlns:cx4="http://schemas.microsoft.com/office/drawing/2016/5/10/chartex" xmlns:cx5="http://schemas.microsoft.com/office/drawing/2016/5/11/chartex" xmlns:cx6="http://schemas.microsoft.com/office/drawing/2016/5/12/chartex" xmlns:cx7="http://schemas.microsoft.com/office/drawing/2016/5/13/chartex" xmlns:cx8="http://schemas.microsoft.com/office/drawing/2016/5/14/chartex" xmlns:mc="http://schemas.openxmlformats.org/markup-compatibility/2006" xmlns:aink="http://schemas.microsoft.com/office/drawing/2016/ink" xmlns:am3d="http://schemas.microsoft.com/office/drawing/2017/model3d" xmlns:o="urn:schemas-microsoft-com:office:office" xmlns:oel="http://schemas.microsoft.com/office/2019/extlst" xmlns:r="http://schemas.openxmlformats.org/officeDocument/2006/relationships" xmlns:m="http://schemas.openxmlformats.org/officeDocument/2006/math" xmlns:v="urn:schemas-microsoft-com:vml" xmlns:wp14="http://schemas.microsoft.com/office/word/2010/wordprocessingDrawing" xmlns:wp="http://schemas.openxmlformats.org/drawingml/2006/wordprocessingDrawing" xmlns:w10="urn:schemas-microsoft-com:office:word" xmlns:w="http://schemas.openxmlformats.org/wordprocessingml/2006/main" xmlns:w14="http://schemas.microsoft.com/office/word/2010/wordml" xmlns:w15="http://schemas.microsoft.com/office/word/2012/wordml" xmlns:w16cex="http://schemas.microsoft.com/office/word/2018/wordml/cex" xmlns:w16cid="http://schemas.microsoft.com/office/word/2016/wordml/cid" xmlns:w16="http://schemas.microsoft.com/office/word/2018/wordml" xmlns:w16du="http://schemas.microsoft.com/office/word/2023/wordml/word16du" xmlns:w16sdtdh="http://schemas.microsoft.com/office/word/2020/wordml/sdtdatahash" xmlns:w16se="http://schemas.microsoft.com/office/word/2015/wordml/symex" xmlns:wpg="http://schemas.microsoft.com/office/word/2010/wordprocessingGroup" xmlns:wpi="http://schemas.microsoft.com/office/word/2010/wordprocessingInk" xmlns:wne="http://schemas.microsoft.com/office/word/2006/wordml" xmlns:wps="http://schemas.microsoft.com/office/word/2010/wordprocessingShape" mc:Ignorable="w14 w15 w16se w16cid w16 w16cex w16sdtdh w16du wp14">
   <w:body>
     <w:p>
       <w:pPr>
-        <w:pStyle w:val="Title"/>
+        <w:contextualSpacing/>
         <w:jc w:val="center"/>
         <w:rPr>
+          <w:rFonts w:ascii="Calibri Light" w:hAnsi="Calibri Light"/>
+          <w:spacing w:val="-10"/>
+          <w:kern w:val="28"/>
           <w:sz w:val="48"/>
           <w:szCs w:val="48"/>
         </w:rPr>
       </w:pPr>
       <w:r>
         <w:rPr>
+          <w:rFonts w:ascii="Calibri Light" w:hAnsi="Calibri Light"/>
+          <w:spacing w:val="-10"/>
+          <w:kern w:val="28"/>
           <w:sz w:val="48"/>
           <w:szCs w:val="48"/>
         </w:rPr>
-        <w:t xml:space="preserve">BSC – </w:t>
-      </w:r>
-      <w:r>
-        <w:rPr>
+        <w:t xml:space="preserve">BSC – HGP – Project Go </w:t>
+      </w:r>
+    </w:p>
+    <w:p>
+      <w:pPr>
+        <w:contextualSpacing/>
+        <w:jc w:val="center"/>
+        <w:rPr>
+          <w:rFonts w:ascii="Calibri Light" w:hAnsi="Calibri Light"/>
+          <w:spacing w:val="-10"/>
+          <w:kern w:val="28"/>
           <w:sz w:val="48"/>
           <w:szCs w:val="48"/>
         </w:rPr>
-        <w:t>HGP</w:t>
-      </w:r>
-      <w:r>
-        <w:rPr>
+      </w:pPr>
+      <w:r>
+        <w:rPr>
+          <w:rFonts w:ascii="Calibri Light" w:hAnsi="Calibri Light"/>
+          <w:spacing w:val="-10"/>
+          <w:kern w:val="28"/>
           <w:sz w:val="48"/>
           <w:szCs w:val="48"/>
         </w:rPr>
-        <w:t xml:space="preserve"> </w:t>
-      </w:r>
-      <w:r>
-        <w:rPr>
-          <w:sz w:val="48"/>
-          <w:szCs w:val="48"/>
-        </w:rPr>
-        <w:t>–</w:t>
-      </w:r>
-      <w:r>
-        <w:rPr>
-          <w:sz w:val="48"/>
-          <w:szCs w:val="48"/>
-        </w:rPr>
-        <w:t xml:space="preserve"> </w:t>
-      </w:r>
-      <w:r>
-        <w:rPr>
-          <w:sz w:val="48"/>
-          <w:szCs w:val="48"/>
-        </w:rPr>
-        <w:t>Project</w:t>
-      </w:r>
-      <w:r>
-        <w:rPr>
-          <w:sz w:val="48"/>
-          <w:szCs w:val="48"/>
-        </w:rPr>
-        <w:t xml:space="preserve"> </w:t>
-      </w:r>
-      <w:r>
-        <w:rPr>
-          <w:sz w:val="48"/>
-          <w:szCs w:val="48"/>
-        </w:rPr>
-        <w:t xml:space="preserve">Go </w:t>
-      </w:r>
-    </w:p>
-    <w:p>
-      <w:pPr>
-        <w:pStyle w:val="Title"/>
-        <w:jc w:val="center"/>
-        <w:rPr>
-          <w:sz w:val="48"/>
-          <w:szCs w:val="48"/>
-        </w:rPr>
-      </w:pPr>
-      <w:r>
-        <w:rPr>
-          <w:sz w:val="48"/>
-          <w:szCs w:val="48"/>
-        </w:rPr>
-        <w:t>UI Design Document</w:t>
-      </w:r>
-      <w:r>
-        <w:rPr>
-          <w:sz w:val="48"/>
-          <w:szCs w:val="48"/>
-        </w:rPr>
-        <w:t xml:space="preserve"> &amp; Report</w:t>
-      </w:r>
-    </w:p>
-    <w:p>
-      <w:pPr>
-        <w:pStyle w:val="Heading1"/>
+        <w:t>UI Design Document &amp; Report</w:t>
+      </w:r>
+    </w:p>
+    <w:p>
+      <w:pPr>
+        <w:keepNext/>
+        <w:keepLines/>
         <w:numPr>
           <w:ilvl w:val="0"/>
-          <w:numId w:val="12"/>
+          <w:numId w:val="14"/>
         </w:numPr>
-        <w:rPr>
+        <w:spacing w:before="240"/>
+        <w:outlineLvl w:val="0"/>
+        <w:rPr>
+          <w:rFonts w:ascii="Calibri Light" w:hAnsi="Calibri Light"/>
+          <w:color w:val="2F5496" w:themeColor="accent1" w:themeShade="BF"/>
+          <w:sz w:val="32"/>
+          <w:szCs w:val="32"/>
           <w:lang w:val="en-GB"/>
         </w:rPr>
       </w:pPr>
       <w:r>
         <w:rPr>
+          <w:rFonts w:ascii="Calibri Light" w:hAnsi="Calibri Light"/>
+          <w:color w:val="2F5496" w:themeColor="accent1" w:themeShade="BF"/>
+          <w:sz w:val="32"/>
+          <w:szCs w:val="32"/>
           <w:lang w:val="en-GB"/>
         </w:rPr>
         <w:t>Division of Work</w:t>
@@ -306,24 +273,36 @@
         <w:rPr>
           <w:lang w:val="en-GB"/>
         </w:rPr>
-        <w:t>Division of work:</w:t>
-      </w:r>
-      <w:r>
-        <w:rPr>
+        <w:t>Division of work:  work was evenly divided ______________________________________________________________________</w:t>
+      </w:r>
+    </w:p>
+    <w:p>
+      <w:pPr>
+        <w:keepNext/>
+        <w:keepLines/>
+        <w:spacing w:before="40"/>
+        <w:outlineLvl w:val="1"/>
+        <w:rPr>
+          <w:rFonts w:ascii="Calibri Light" w:hAnsi="Calibri Light"/>
+          <w:color w:val="2F5496" w:themeColor="accent1" w:themeShade="BF"/>
+          <w:sz w:val="26"/>
+          <w:szCs w:val="26"/>
           <w:lang w:val="en-GB"/>
         </w:rPr>
-        <w:t xml:space="preserve">  </w:t>
-      </w:r>
-      <w:r>
-        <w:rPr>
+      </w:pPr>
+      <w:r>
+        <w:rPr>
+          <w:rFonts w:ascii="Calibri Light" w:hAnsi="Calibri Light"/>
+          <w:color w:val="2F5496" w:themeColor="accent1" w:themeShade="BF"/>
+          <w:sz w:val="26"/>
+          <w:szCs w:val="26"/>
           <w:lang w:val="en-GB"/>
         </w:rPr>
-        <w:t>work was evenly divided ______________________________________________________________________</w:t>
-      </w:r>
-    </w:p>
-    <w:p>
-      <w:pPr>
-        <w:pStyle w:val="Heading2"/>
+        <w:t>Code repository log (if applicable)</w:t>
+      </w:r>
+    </w:p>
+    <w:p>
+      <w:pPr>
         <w:rPr>
           <w:lang w:val="en-GB"/>
         </w:rPr>
@@ -332,81 +311,45 @@
         <w:rPr>
           <w:lang w:val="en-GB"/>
         </w:rPr>
-        <w:t>Code repository log (if applicable)</w:t>
-      </w:r>
-    </w:p>
-    <w:p>
-      <w:pPr>
-        <w:rPr>
+        <w:t>Paste here</w:t>
+      </w:r>
+    </w:p>
+    <w:p>
+      <w:pPr>
+        <w:keepNext/>
+        <w:keepLines/>
+        <w:spacing w:before="40"/>
+        <w:outlineLvl w:val="1"/>
+        <w:rPr>
+          <w:rFonts w:ascii="Calibri Light" w:hAnsi="Calibri Light"/>
+          <w:color w:val="2F5496" w:themeColor="accent1" w:themeShade="BF"/>
+          <w:sz w:val="26"/>
+          <w:szCs w:val="26"/>
           <w:lang w:val="en-GB"/>
         </w:rPr>
       </w:pPr>
       <w:r>
         <w:rPr>
+          <w:rFonts w:ascii="Calibri Light" w:hAnsi="Calibri Light"/>
+          <w:color w:val="2F5496" w:themeColor="accent1" w:themeShade="BF"/>
+          <w:sz w:val="26"/>
+          <w:szCs w:val="26"/>
           <w:lang w:val="en-GB"/>
         </w:rPr>
-        <w:t xml:space="preserve">Paste </w:t>
-      </w:r>
-      <w:proofErr w:type="gramStart"/>
-      <w:r>
+        <w:t xml:space="preserve">Percentage of work completed by each partner on each class / task </w:t>
+      </w:r>
+    </w:p>
+    <w:p>
+      <w:pPr>
         <w:rPr>
           <w:lang w:val="en-GB"/>
         </w:rPr>
-        <w:t>here</w:t>
-      </w:r>
-      <w:proofErr w:type="gramEnd"/>
-    </w:p>
-    <w:p>
-      <w:pPr>
-        <w:pStyle w:val="Heading2"/>
+      </w:pPr>
+      <w:r>
         <w:rPr>
           <w:lang w:val="en-GB"/>
         </w:rPr>
-      </w:pPr>
-      <w:r>
-        <w:rPr>
-          <w:lang w:val="en-GB"/>
-        </w:rPr>
-        <w:t xml:space="preserve">Percentage of work completed by each partner on each class / </w:t>
-      </w:r>
-      <w:proofErr w:type="gramStart"/>
-      <w:r>
-        <w:rPr>
-          <w:lang w:val="en-GB"/>
-        </w:rPr>
-        <w:t>task</w:t>
-      </w:r>
-      <w:proofErr w:type="gramEnd"/>
-      <w:r>
-        <w:rPr>
-          <w:lang w:val="en-GB"/>
-        </w:rPr>
-        <w:t xml:space="preserve"> </w:t>
-      </w:r>
-    </w:p>
-    <w:p>
-      <w:pPr>
-        <w:rPr>
-          <w:lang w:val="en-GB"/>
-        </w:rPr>
-      </w:pPr>
-      <w:r>
-        <w:rPr>
-          <w:lang w:val="en-GB"/>
-        </w:rPr>
-        <w:t>Some area</w:t>
-      </w:r>
-      <w:r>
-        <w:rPr>
-          <w:lang w:val="en-GB"/>
-        </w:rPr>
-        <w:t>s</w:t>
-      </w:r>
-      <w:r>
-        <w:rPr>
-          <w:lang w:val="en-GB"/>
-        </w:rPr>
-        <w:t xml:space="preserve"> require more work than </w:t>
+        <w:t xml:space="preserve">Some areas require more work than </w:t>
       </w:r>
       <w:proofErr w:type="gramStart"/>
       <w:r>
@@ -449,7 +392,13 @@
         <w:tc>
           <w:tcPr>
             <w:tcW w:w="2468" w:type="dxa"/>
-            <w:shd w:val="clear" w:color="auto" w:fill="auto"/>
+            <w:tcBorders>
+              <w:top w:val="single" w:sz="4" w:space="0" w:color="auto"/>
+              <w:left w:val="single" w:sz="4" w:space="0" w:color="auto"/>
+              <w:bottom w:val="single" w:sz="4" w:space="0" w:color="auto"/>
+              <w:right w:val="single" w:sz="4" w:space="0" w:color="auto"/>
+            </w:tcBorders>
+            <w:hideMark/>
           </w:tcPr>
           <w:p>
             <w:pPr>
@@ -470,7 +419,13 @@
         <w:tc>
           <w:tcPr>
             <w:tcW w:w="2404" w:type="dxa"/>
-            <w:shd w:val="clear" w:color="auto" w:fill="auto"/>
+            <w:tcBorders>
+              <w:top w:val="single" w:sz="4" w:space="0" w:color="auto"/>
+              <w:left w:val="single" w:sz="4" w:space="0" w:color="auto"/>
+              <w:bottom w:val="single" w:sz="4" w:space="0" w:color="auto"/>
+              <w:right w:val="single" w:sz="4" w:space="0" w:color="auto"/>
+            </w:tcBorders>
+            <w:hideMark/>
           </w:tcPr>
           <w:p>
             <w:pPr>
@@ -491,7 +446,13 @@
         <w:tc>
           <w:tcPr>
             <w:tcW w:w="2404" w:type="dxa"/>
-            <w:shd w:val="clear" w:color="auto" w:fill="auto"/>
+            <w:tcBorders>
+              <w:top w:val="single" w:sz="4" w:space="0" w:color="auto"/>
+              <w:left w:val="single" w:sz="4" w:space="0" w:color="auto"/>
+              <w:bottom w:val="single" w:sz="4" w:space="0" w:color="auto"/>
+              <w:right w:val="single" w:sz="4" w:space="0" w:color="auto"/>
+            </w:tcBorders>
+            <w:hideMark/>
           </w:tcPr>
           <w:p>
             <w:pPr>
@@ -512,6 +473,13 @@
         <w:tc>
           <w:tcPr>
             <w:tcW w:w="2160" w:type="dxa"/>
+            <w:tcBorders>
+              <w:top w:val="single" w:sz="4" w:space="0" w:color="auto"/>
+              <w:left w:val="single" w:sz="4" w:space="0" w:color="auto"/>
+              <w:bottom w:val="single" w:sz="4" w:space="0" w:color="auto"/>
+              <w:right w:val="single" w:sz="4" w:space="0" w:color="auto"/>
+            </w:tcBorders>
+            <w:hideMark/>
           </w:tcPr>
           <w:p>
             <w:pPr>
@@ -534,7 +502,13 @@
         <w:tc>
           <w:tcPr>
             <w:tcW w:w="2468" w:type="dxa"/>
-            <w:shd w:val="clear" w:color="auto" w:fill="auto"/>
+            <w:tcBorders>
+              <w:top w:val="single" w:sz="4" w:space="0" w:color="auto"/>
+              <w:left w:val="single" w:sz="4" w:space="0" w:color="auto"/>
+              <w:bottom w:val="single" w:sz="4" w:space="0" w:color="auto"/>
+              <w:right w:val="single" w:sz="4" w:space="0" w:color="auto"/>
+            </w:tcBorders>
+            <w:hideMark/>
           </w:tcPr>
           <w:p>
             <w:pPr>
@@ -561,7 +535,13 @@
         <w:tc>
           <w:tcPr>
             <w:tcW w:w="2404" w:type="dxa"/>
-            <w:shd w:val="clear" w:color="auto" w:fill="auto"/>
+            <w:tcBorders>
+              <w:top w:val="single" w:sz="4" w:space="0" w:color="auto"/>
+              <w:left w:val="single" w:sz="4" w:space="0" w:color="auto"/>
+              <w:bottom w:val="single" w:sz="4" w:space="0" w:color="auto"/>
+              <w:right w:val="single" w:sz="4" w:space="0" w:color="auto"/>
+            </w:tcBorders>
+            <w:hideMark/>
           </w:tcPr>
           <w:p>
             <w:pPr>
@@ -580,7 +560,13 @@
         <w:tc>
           <w:tcPr>
             <w:tcW w:w="2404" w:type="dxa"/>
-            <w:shd w:val="clear" w:color="auto" w:fill="auto"/>
+            <w:tcBorders>
+              <w:top w:val="single" w:sz="4" w:space="0" w:color="auto"/>
+              <w:left w:val="single" w:sz="4" w:space="0" w:color="auto"/>
+              <w:bottom w:val="single" w:sz="4" w:space="0" w:color="auto"/>
+              <w:right w:val="single" w:sz="4" w:space="0" w:color="auto"/>
+            </w:tcBorders>
+            <w:hideMark/>
           </w:tcPr>
           <w:p>
             <w:pPr>
@@ -592,19 +578,20 @@
               <w:rPr>
                 <w:lang w:val="en-GB"/>
               </w:rPr>
-              <w:t>3</w:t>
-            </w:r>
-            <w:r>
-              <w:rPr>
-                <w:lang w:val="en-GB"/>
-              </w:rPr>
-              <w:t>0%</w:t>
+              <w:t>30%</w:t>
             </w:r>
           </w:p>
         </w:tc>
         <w:tc>
           <w:tcPr>
             <w:tcW w:w="2160" w:type="dxa"/>
+            <w:tcBorders>
+              <w:top w:val="single" w:sz="4" w:space="0" w:color="auto"/>
+              <w:left w:val="single" w:sz="4" w:space="0" w:color="auto"/>
+              <w:bottom w:val="single" w:sz="4" w:space="0" w:color="auto"/>
+              <w:right w:val="single" w:sz="4" w:space="0" w:color="auto"/>
+            </w:tcBorders>
+            <w:hideMark/>
           </w:tcPr>
           <w:p>
             <w:pPr>
@@ -625,7 +612,13 @@
         <w:tc>
           <w:tcPr>
             <w:tcW w:w="2468" w:type="dxa"/>
-            <w:shd w:val="clear" w:color="auto" w:fill="auto"/>
+            <w:tcBorders>
+              <w:top w:val="single" w:sz="4" w:space="0" w:color="auto"/>
+              <w:left w:val="single" w:sz="4" w:space="0" w:color="auto"/>
+              <w:bottom w:val="single" w:sz="4" w:space="0" w:color="auto"/>
+              <w:right w:val="single" w:sz="4" w:space="0" w:color="auto"/>
+            </w:tcBorders>
+            <w:hideMark/>
           </w:tcPr>
           <w:p>
             <w:pPr>
@@ -644,7 +637,13 @@
         <w:tc>
           <w:tcPr>
             <w:tcW w:w="2404" w:type="dxa"/>
-            <w:shd w:val="clear" w:color="auto" w:fill="auto"/>
+            <w:tcBorders>
+              <w:top w:val="single" w:sz="4" w:space="0" w:color="auto"/>
+              <w:left w:val="single" w:sz="4" w:space="0" w:color="auto"/>
+              <w:bottom w:val="single" w:sz="4" w:space="0" w:color="auto"/>
+              <w:right w:val="single" w:sz="4" w:space="0" w:color="auto"/>
+            </w:tcBorders>
+            <w:hideMark/>
           </w:tcPr>
           <w:p>
             <w:pPr>
@@ -656,20 +655,20 @@
               <w:rPr>
                 <w:lang w:val="en-GB"/>
               </w:rPr>
-              <w:t>2</w:t>
-            </w:r>
-            <w:r>
-              <w:rPr>
-                <w:lang w:val="en-GB"/>
-              </w:rPr>
-              <w:t>0%</w:t>
+              <w:t>20%</w:t>
             </w:r>
           </w:p>
         </w:tc>
         <w:tc>
           <w:tcPr>
             <w:tcW w:w="2404" w:type="dxa"/>
-            <w:shd w:val="clear" w:color="auto" w:fill="auto"/>
+            <w:tcBorders>
+              <w:top w:val="single" w:sz="4" w:space="0" w:color="auto"/>
+              <w:left w:val="single" w:sz="4" w:space="0" w:color="auto"/>
+              <w:bottom w:val="single" w:sz="4" w:space="0" w:color="auto"/>
+              <w:right w:val="single" w:sz="4" w:space="0" w:color="auto"/>
+            </w:tcBorders>
+            <w:hideMark/>
           </w:tcPr>
           <w:p>
             <w:pPr>
@@ -681,19 +680,20 @@
               <w:rPr>
                 <w:lang w:val="en-GB"/>
               </w:rPr>
-              <w:t>45</w:t>
-            </w:r>
-            <w:r>
-              <w:rPr>
-                <w:lang w:val="en-GB"/>
-              </w:rPr>
-              <w:t>%</w:t>
+              <w:t>45%</w:t>
             </w:r>
           </w:p>
         </w:tc>
         <w:tc>
           <w:tcPr>
             <w:tcW w:w="2160" w:type="dxa"/>
+            <w:tcBorders>
+              <w:top w:val="single" w:sz="4" w:space="0" w:color="auto"/>
+              <w:left w:val="single" w:sz="4" w:space="0" w:color="auto"/>
+              <w:bottom w:val="single" w:sz="4" w:space="0" w:color="auto"/>
+              <w:right w:val="single" w:sz="4" w:space="0" w:color="auto"/>
+            </w:tcBorders>
+            <w:hideMark/>
           </w:tcPr>
           <w:p>
             <w:pPr>
@@ -717,7 +717,13 @@
         <w:tc>
           <w:tcPr>
             <w:tcW w:w="2468" w:type="dxa"/>
-            <w:shd w:val="clear" w:color="auto" w:fill="auto"/>
+            <w:tcBorders>
+              <w:top w:val="single" w:sz="4" w:space="0" w:color="auto"/>
+              <w:left w:val="single" w:sz="4" w:space="0" w:color="auto"/>
+              <w:bottom w:val="single" w:sz="4" w:space="0" w:color="auto"/>
+              <w:right w:val="single" w:sz="4" w:space="0" w:color="auto"/>
+            </w:tcBorders>
+            <w:hideMark/>
           </w:tcPr>
           <w:p>
             <w:pPr>
@@ -736,7 +742,13 @@
         <w:tc>
           <w:tcPr>
             <w:tcW w:w="2404" w:type="dxa"/>
-            <w:shd w:val="clear" w:color="auto" w:fill="auto"/>
+            <w:tcBorders>
+              <w:top w:val="single" w:sz="4" w:space="0" w:color="auto"/>
+              <w:left w:val="single" w:sz="4" w:space="0" w:color="auto"/>
+              <w:bottom w:val="single" w:sz="4" w:space="0" w:color="auto"/>
+              <w:right w:val="single" w:sz="4" w:space="0" w:color="auto"/>
+            </w:tcBorders>
+            <w:hideMark/>
           </w:tcPr>
           <w:p>
             <w:pPr>
@@ -755,7 +767,12 @@
         <w:tc>
           <w:tcPr>
             <w:tcW w:w="2404" w:type="dxa"/>
-            <w:shd w:val="clear" w:color="auto" w:fill="auto"/>
+            <w:tcBorders>
+              <w:top w:val="single" w:sz="4" w:space="0" w:color="auto"/>
+              <w:left w:val="single" w:sz="4" w:space="0" w:color="auto"/>
+              <w:bottom w:val="single" w:sz="4" w:space="0" w:color="auto"/>
+              <w:right w:val="single" w:sz="4" w:space="0" w:color="auto"/>
+            </w:tcBorders>
           </w:tcPr>
           <w:p>
             <w:pPr>
@@ -768,6 +785,12 @@
         <w:tc>
           <w:tcPr>
             <w:tcW w:w="2160" w:type="dxa"/>
+            <w:tcBorders>
+              <w:top w:val="single" w:sz="4" w:space="0" w:color="auto"/>
+              <w:left w:val="single" w:sz="4" w:space="0" w:color="auto"/>
+              <w:bottom w:val="single" w:sz="4" w:space="0" w:color="auto"/>
+              <w:right w:val="single" w:sz="4" w:space="0" w:color="auto"/>
+            </w:tcBorders>
           </w:tcPr>
           <w:p>
             <w:pPr>
@@ -782,7 +805,13 @@
         <w:tc>
           <w:tcPr>
             <w:tcW w:w="2468" w:type="dxa"/>
-            <w:shd w:val="clear" w:color="auto" w:fill="auto"/>
+            <w:tcBorders>
+              <w:top w:val="single" w:sz="4" w:space="0" w:color="auto"/>
+              <w:left w:val="single" w:sz="4" w:space="0" w:color="auto"/>
+              <w:bottom w:val="single" w:sz="4" w:space="0" w:color="auto"/>
+              <w:right w:val="single" w:sz="4" w:space="0" w:color="auto"/>
+            </w:tcBorders>
+            <w:hideMark/>
           </w:tcPr>
           <w:p>
             <w:pPr>
@@ -801,7 +830,12 @@
         <w:tc>
           <w:tcPr>
             <w:tcW w:w="2404" w:type="dxa"/>
-            <w:shd w:val="clear" w:color="auto" w:fill="auto"/>
+            <w:tcBorders>
+              <w:top w:val="single" w:sz="4" w:space="0" w:color="auto"/>
+              <w:left w:val="single" w:sz="4" w:space="0" w:color="auto"/>
+              <w:bottom w:val="single" w:sz="4" w:space="0" w:color="auto"/>
+              <w:right w:val="single" w:sz="4" w:space="0" w:color="auto"/>
+            </w:tcBorders>
           </w:tcPr>
           <w:p>
             <w:pPr>
@@ -814,7 +848,12 @@
         <w:tc>
           <w:tcPr>
             <w:tcW w:w="2404" w:type="dxa"/>
-            <w:shd w:val="clear" w:color="auto" w:fill="auto"/>
+            <w:tcBorders>
+              <w:top w:val="single" w:sz="4" w:space="0" w:color="auto"/>
+              <w:left w:val="single" w:sz="4" w:space="0" w:color="auto"/>
+              <w:bottom w:val="single" w:sz="4" w:space="0" w:color="auto"/>
+              <w:right w:val="single" w:sz="4" w:space="0" w:color="auto"/>
+            </w:tcBorders>
           </w:tcPr>
           <w:p>
             <w:pPr>
@@ -827,6 +866,12 @@
         <w:tc>
           <w:tcPr>
             <w:tcW w:w="2160" w:type="dxa"/>
+            <w:tcBorders>
+              <w:top w:val="single" w:sz="4" w:space="0" w:color="auto"/>
+              <w:left w:val="single" w:sz="4" w:space="0" w:color="auto"/>
+              <w:bottom w:val="single" w:sz="4" w:space="0" w:color="auto"/>
+              <w:right w:val="single" w:sz="4" w:space="0" w:color="auto"/>
+            </w:tcBorders>
           </w:tcPr>
           <w:p>
             <w:pPr>
@@ -841,7 +886,13 @@
         <w:tc>
           <w:tcPr>
             <w:tcW w:w="2468" w:type="dxa"/>
-            <w:shd w:val="clear" w:color="auto" w:fill="auto"/>
+            <w:tcBorders>
+              <w:top w:val="single" w:sz="4" w:space="0" w:color="auto"/>
+              <w:left w:val="single" w:sz="4" w:space="0" w:color="auto"/>
+              <w:bottom w:val="single" w:sz="4" w:space="0" w:color="auto"/>
+              <w:right w:val="single" w:sz="4" w:space="0" w:color="auto"/>
+            </w:tcBorders>
+            <w:hideMark/>
           </w:tcPr>
           <w:p>
             <w:pPr>
@@ -860,7 +911,12 @@
         <w:tc>
           <w:tcPr>
             <w:tcW w:w="2404" w:type="dxa"/>
-            <w:shd w:val="clear" w:color="auto" w:fill="auto"/>
+            <w:tcBorders>
+              <w:top w:val="single" w:sz="4" w:space="0" w:color="auto"/>
+              <w:left w:val="single" w:sz="4" w:space="0" w:color="auto"/>
+              <w:bottom w:val="single" w:sz="4" w:space="0" w:color="auto"/>
+              <w:right w:val="single" w:sz="4" w:space="0" w:color="auto"/>
+            </w:tcBorders>
           </w:tcPr>
           <w:p>
             <w:pPr>
@@ -873,7 +929,12 @@
         <w:tc>
           <w:tcPr>
             <w:tcW w:w="2404" w:type="dxa"/>
-            <w:shd w:val="clear" w:color="auto" w:fill="auto"/>
+            <w:tcBorders>
+              <w:top w:val="single" w:sz="4" w:space="0" w:color="auto"/>
+              <w:left w:val="single" w:sz="4" w:space="0" w:color="auto"/>
+              <w:bottom w:val="single" w:sz="4" w:space="0" w:color="auto"/>
+              <w:right w:val="single" w:sz="4" w:space="0" w:color="auto"/>
+            </w:tcBorders>
           </w:tcPr>
           <w:p>
             <w:pPr>
@@ -886,6 +947,12 @@
         <w:tc>
           <w:tcPr>
             <w:tcW w:w="2160" w:type="dxa"/>
+            <w:tcBorders>
+              <w:top w:val="single" w:sz="4" w:space="0" w:color="auto"/>
+              <w:left w:val="single" w:sz="4" w:space="0" w:color="auto"/>
+              <w:bottom w:val="single" w:sz="4" w:space="0" w:color="auto"/>
+              <w:right w:val="single" w:sz="4" w:space="0" w:color="auto"/>
+            </w:tcBorders>
           </w:tcPr>
           <w:p>
             <w:pPr>
@@ -900,7 +967,12 @@
         <w:tc>
           <w:tcPr>
             <w:tcW w:w="2468" w:type="dxa"/>
-            <w:shd w:val="clear" w:color="auto" w:fill="auto"/>
+            <w:tcBorders>
+              <w:top w:val="single" w:sz="4" w:space="0" w:color="auto"/>
+              <w:left w:val="single" w:sz="4" w:space="0" w:color="auto"/>
+              <w:bottom w:val="single" w:sz="4" w:space="0" w:color="auto"/>
+              <w:right w:val="single" w:sz="4" w:space="0" w:color="auto"/>
+            </w:tcBorders>
           </w:tcPr>
           <w:p>
             <w:pPr>
@@ -913,7 +985,12 @@
         <w:tc>
           <w:tcPr>
             <w:tcW w:w="2404" w:type="dxa"/>
-            <w:shd w:val="clear" w:color="auto" w:fill="auto"/>
+            <w:tcBorders>
+              <w:top w:val="single" w:sz="4" w:space="0" w:color="auto"/>
+              <w:left w:val="single" w:sz="4" w:space="0" w:color="auto"/>
+              <w:bottom w:val="single" w:sz="4" w:space="0" w:color="auto"/>
+              <w:right w:val="single" w:sz="4" w:space="0" w:color="auto"/>
+            </w:tcBorders>
           </w:tcPr>
           <w:p>
             <w:pPr>
@@ -926,7 +1003,12 @@
         <w:tc>
           <w:tcPr>
             <w:tcW w:w="2404" w:type="dxa"/>
-            <w:shd w:val="clear" w:color="auto" w:fill="auto"/>
+            <w:tcBorders>
+              <w:top w:val="single" w:sz="4" w:space="0" w:color="auto"/>
+              <w:left w:val="single" w:sz="4" w:space="0" w:color="auto"/>
+              <w:bottom w:val="single" w:sz="4" w:space="0" w:color="auto"/>
+              <w:right w:val="single" w:sz="4" w:space="0" w:color="auto"/>
+            </w:tcBorders>
           </w:tcPr>
           <w:p>
             <w:pPr>
@@ -939,6 +1021,12 @@
         <w:tc>
           <w:tcPr>
             <w:tcW w:w="2160" w:type="dxa"/>
+            <w:tcBorders>
+              <w:top w:val="single" w:sz="4" w:space="0" w:color="auto"/>
+              <w:left w:val="single" w:sz="4" w:space="0" w:color="auto"/>
+              <w:bottom w:val="single" w:sz="4" w:space="0" w:color="auto"/>
+              <w:right w:val="single" w:sz="4" w:space="0" w:color="auto"/>
+            </w:tcBorders>
           </w:tcPr>
           <w:p>
             <w:pPr>
@@ -952,13 +1040,28 @@
     </w:tbl>
     <w:p>
       <w:pPr>
-        <w:pStyle w:val="Heading1"/>
+        <w:keepNext/>
+        <w:keepLines/>
         <w:numPr>
           <w:ilvl w:val="0"/>
-          <w:numId w:val="12"/>
+          <w:numId w:val="14"/>
         </w:numPr>
-      </w:pPr>
-      <w:r>
+        <w:spacing w:before="240"/>
+        <w:outlineLvl w:val="0"/>
+        <w:rPr>
+          <w:rFonts w:ascii="Calibri Light" w:hAnsi="Calibri Light"/>
+          <w:color w:val="2F5496" w:themeColor="accent1" w:themeShade="BF"/>
+          <w:sz w:val="32"/>
+          <w:szCs w:val="32"/>
+        </w:rPr>
+      </w:pPr>
+      <w:r>
+        <w:rPr>
+          <w:rFonts w:ascii="Calibri Light" w:hAnsi="Calibri Light"/>
+          <w:color w:val="2F5496" w:themeColor="accent1" w:themeShade="BF"/>
+          <w:sz w:val="32"/>
+          <w:szCs w:val="32"/>
+        </w:rPr>
         <w:t xml:space="preserve">UI Design </w:t>
       </w:r>
     </w:p>
@@ -984,19 +1087,7 @@
         <w:t>Length</w:t>
       </w:r>
       <w:r>
-        <w:t xml:space="preserve">: Should be </w:t>
-      </w:r>
-      <w:r>
-        <w:t>4 pages approx</w:t>
-      </w:r>
-      <w:r>
-        <w:t xml:space="preserve">. Word count is </w:t>
-      </w:r>
-      <w:r>
-        <w:t>flexible,</w:t>
-      </w:r>
-      <w:r>
-        <w:t xml:space="preserve"> but all decisions should be clarified. </w:t>
+        <w:t xml:space="preserve">: Should be 4 pages approx. Word count is flexible, but all decisions should be clarified. </w:t>
       </w:r>
     </w:p>
     <w:p/>
@@ -1010,46 +1101,23 @@
       </w:r>
       <w:proofErr w:type="gramEnd"/>
       <w:r>
-        <w:t xml:space="preserve"> ensure that </w:t>
-      </w:r>
-      <w:r>
-        <w:t>this</w:t>
-      </w:r>
-      <w:r>
-        <w:t xml:space="preserve"> document is well structured and addresses each of </w:t>
-      </w:r>
-      <w:r>
-        <w:t>the following headings and subheading</w:t>
-      </w:r>
-      <w:r>
-        <w:t xml:space="preserve">. </w:t>
-      </w:r>
-      <w:r>
-        <w:t>The explanation of each UI Design Choice should be</w:t>
-      </w:r>
-      <w:r>
-        <w:t xml:space="preserve"> clear, precise and show </w:t>
-      </w:r>
-      <w:r>
-        <w:t>substantial</w:t>
-      </w:r>
-      <w:r>
-        <w:t xml:space="preserve"> consideration has been made</w:t>
-      </w:r>
-      <w:r>
-        <w:t>, references are welcome.</w:t>
-      </w:r>
-      <w:r>
-        <w:t xml:space="preserve">  All decision</w:t>
-      </w:r>
-      <w:r>
-        <w:t>s</w:t>
-      </w:r>
-      <w:r>
-        <w:t xml:space="preserve"> should be explained regardless of how basic they are.</w:t>
-      </w:r>
-      <w:r>
-        <w:t xml:space="preserve"> Do not cut and paste justification from the internet (plagiarism) or notes but include references and explanations in your own words where appropriate. </w:t>
+        <w:t xml:space="preserve"> ensure that this document is well structured and addresses each of the following headings and </w:t>
+      </w:r>
+      <w:proofErr w:type="gramStart"/>
+      <w:r>
+        <w:t>subheading</w:t>
+      </w:r>
+      <w:proofErr w:type="gramEnd"/>
+      <w:r>
+        <w:t xml:space="preserve">. The explanation of each UI Design Choice should be clear, precise and show substantial </w:t>
+      </w:r>
+      <w:proofErr w:type="gramStart"/>
+      <w:r>
+        <w:t>consideration</w:t>
+      </w:r>
+      <w:proofErr w:type="gramEnd"/>
+      <w:r>
+        <w:t xml:space="preserve"> has been made, references are welcome.  All decisions should be explained regardless of how basic they are. Do not cut and paste justification from the internet (plagiarism) or notes but include references and explanations in your own words where appropriate. </w:t>
       </w:r>
     </w:p>
     <w:p/>
@@ -1059,312 +1127,212 @@
           <w:b/>
           <w:bCs/>
         </w:rPr>
-        <w:t>Student Name</w:t>
-      </w:r>
+        <w:t>Student Names:</w:t>
+      </w:r>
+      <w:r>
+        <w:t xml:space="preserve"> FirstName LastName</w:t>
+      </w:r>
+    </w:p>
+    <w:p/>
+    <w:p>
+      <w:pPr>
+        <w:numPr>
+          <w:ilvl w:val="0"/>
+          <w:numId w:val="15"/>
+        </w:numPr>
+        <w:contextualSpacing/>
+      </w:pPr>
+      <w:r>
+        <w:t xml:space="preserve">Include multiple screen shots of the </w:t>
+      </w:r>
+      <w:proofErr w:type="gramStart"/>
+      <w:r>
+        <w:t>application</w:t>
+      </w:r>
+      <w:proofErr w:type="gramEnd"/>
+      <w:r>
+        <w:t xml:space="preserve"> each focusing on a different component clearly labelled </w:t>
+      </w:r>
+    </w:p>
+    <w:p>
+      <w:pPr>
+        <w:numPr>
+          <w:ilvl w:val="0"/>
+          <w:numId w:val="15"/>
+        </w:numPr>
+        <w:contextualSpacing/>
+      </w:pPr>
+      <w:r>
+        <w:t xml:space="preserve">Clearly indicate what is working and what is not. </w:t>
+      </w:r>
+    </w:p>
+    <w:p>
+      <w:pPr>
+        <w:numPr>
+          <w:ilvl w:val="0"/>
+          <w:numId w:val="15"/>
+        </w:numPr>
+        <w:contextualSpacing/>
+      </w:pPr>
+      <w:r>
+        <w:t xml:space="preserve">Discuss each component under the following headings </w:t>
+      </w:r>
+    </w:p>
+    <w:p>
+      <w:pPr>
+        <w:numPr>
+          <w:ilvl w:val="0"/>
+          <w:numId w:val="16"/>
+        </w:numPr>
+        <w:contextualSpacing/>
+      </w:pPr>
+      <w:r>
+        <w:t xml:space="preserve">Location: e.g. The button was placed in the bottom right </w:t>
+      </w:r>
+      <w:proofErr w:type="gramStart"/>
+      <w:r>
+        <w:t>to</w:t>
+      </w:r>
+      <w:proofErr w:type="gramEnd"/>
+      <w:r>
+        <w:t xml:space="preserve"> as it is the default location to confirm and action</w:t>
+      </w:r>
+    </w:p>
+    <w:p>
+      <w:pPr>
+        <w:numPr>
+          <w:ilvl w:val="0"/>
+          <w:numId w:val="16"/>
+        </w:numPr>
+        <w:contextualSpacing/>
+      </w:pPr>
+      <w:proofErr w:type="spellStart"/>
+      <w:r>
+        <w:t>Colour</w:t>
+      </w:r>
+      <w:proofErr w:type="spellEnd"/>
+      <w:r>
+        <w:t xml:space="preserve">: The </w:t>
+      </w:r>
+      <w:proofErr w:type="spellStart"/>
+      <w:r>
+        <w:t>colour</w:t>
+      </w:r>
+      <w:proofErr w:type="spellEnd"/>
+      <w:r>
+        <w:t xml:space="preserve"> scheme was chosen to avoid the main form of </w:t>
+      </w:r>
+      <w:proofErr w:type="spellStart"/>
+      <w:r>
+        <w:t>colour</w:t>
+      </w:r>
+      <w:proofErr w:type="spellEnd"/>
+      <w:r>
+        <w:t xml:space="preserve"> blindness and produce </w:t>
+      </w:r>
+      <w:proofErr w:type="gramStart"/>
+      <w:r>
+        <w:t>high</w:t>
+      </w:r>
+      <w:proofErr w:type="gramEnd"/>
+      <w:r>
+        <w:t xml:space="preserve"> contrast for the visually impaired.</w:t>
+      </w:r>
+    </w:p>
+    <w:p>
+      <w:pPr>
+        <w:numPr>
+          <w:ilvl w:val="0"/>
+          <w:numId w:val="16"/>
+        </w:numPr>
+        <w:contextualSpacing/>
+      </w:pPr>
+      <w:r>
+        <w:t>Size:</w:t>
+      </w:r>
+    </w:p>
+    <w:p>
+      <w:pPr>
+        <w:numPr>
+          <w:ilvl w:val="0"/>
+          <w:numId w:val="16"/>
+        </w:numPr>
+        <w:contextualSpacing/>
+      </w:pPr>
+      <w:r>
+        <w:t>Style:</w:t>
+      </w:r>
+    </w:p>
+    <w:p>
+      <w:pPr>
+        <w:numPr>
+          <w:ilvl w:val="0"/>
+          <w:numId w:val="16"/>
+        </w:numPr>
+        <w:contextualSpacing/>
+      </w:pPr>
+      <w:r>
+        <w:t>Etc.</w:t>
+      </w:r>
+    </w:p>
+    <w:p/>
+    <w:p>
       <w:r>
         <w:rPr>
           <w:b/>
           <w:bCs/>
         </w:rPr>
-        <w:t>s</w:t>
-      </w:r>
-      <w:r>
-        <w:rPr>
-          <w:b/>
-          <w:bCs/>
-        </w:rPr>
-        <w:t>:</w:t>
-      </w:r>
-      <w:r>
-        <w:t xml:space="preserve"> FirstName LastName</w:t>
+        <w:t>N.B.</w:t>
+      </w:r>
+      <w:r>
+        <w:t xml:space="preserve"> Clearly mention any </w:t>
+      </w:r>
+      <w:r>
+        <w:rPr>
+          <w:u w:val="single"/>
+        </w:rPr>
+        <w:t>additional features</w:t>
+      </w:r>
+      <w:r>
+        <w:t xml:space="preserve"> here either visual or functional so that appropriate marks are awarded</w:t>
       </w:r>
     </w:p>
     <w:p/>
     <w:p>
       <w:pPr>
-        <w:pStyle w:val="ListParagraph"/>
+        <w:keepNext/>
+        <w:keepLines/>
         <w:numPr>
           <w:ilvl w:val="0"/>
-          <w:numId w:val="11"/>
+          <w:numId w:val="14"/>
         </w:numPr>
-      </w:pPr>
-      <w:r>
-        <w:t xml:space="preserve">Include multiple </w:t>
-      </w:r>
-      <w:r>
-        <w:t>screen shot</w:t>
-      </w:r>
-      <w:r>
-        <w:t>s</w:t>
-      </w:r>
-      <w:r>
-        <w:t xml:space="preserve"> of the </w:t>
-      </w:r>
-      <w:r>
-        <w:t>application</w:t>
-      </w:r>
-      <w:r>
-        <w:t xml:space="preserve"> </w:t>
-      </w:r>
-      <w:r>
-        <w:t xml:space="preserve">each focusing on a different </w:t>
-      </w:r>
-      <w:r>
-        <w:t xml:space="preserve">component </w:t>
-      </w:r>
-      <w:r>
-        <w:t xml:space="preserve">clearly </w:t>
-      </w:r>
-      <w:proofErr w:type="gramStart"/>
-      <w:r>
-        <w:t>labelled</w:t>
-      </w:r>
-      <w:proofErr w:type="gramEnd"/>
-      <w:r>
-        <w:t xml:space="preserve"> </w:t>
-      </w:r>
-    </w:p>
-    <w:p>
-      <w:pPr>
-        <w:pStyle w:val="ListParagraph"/>
-        <w:numPr>
-          <w:ilvl w:val="0"/>
-          <w:numId w:val="11"/>
-        </w:numPr>
-      </w:pPr>
-      <w:r>
-        <w:t xml:space="preserve">Clearly indicate what is working and </w:t>
-      </w:r>
-      <w:r>
-        <w:t xml:space="preserve">what is </w:t>
-      </w:r>
-      <w:r>
-        <w:t xml:space="preserve">not. </w:t>
-      </w:r>
-    </w:p>
-    <w:p>
-      <w:pPr>
-        <w:pStyle w:val="ListParagraph"/>
-        <w:numPr>
-          <w:ilvl w:val="0"/>
-          <w:numId w:val="11"/>
-        </w:numPr>
-      </w:pPr>
-      <w:r>
-        <w:t xml:space="preserve">Discuss each component under the following </w:t>
-      </w:r>
-      <w:proofErr w:type="gramStart"/>
-      <w:r>
-        <w:t>headings</w:t>
-      </w:r>
-      <w:proofErr w:type="gramEnd"/>
-      <w:r>
-        <w:t xml:space="preserve"> </w:t>
-      </w:r>
-    </w:p>
-    <w:p>
-      <w:pPr>
-        <w:pStyle w:val="ListParagraph"/>
-        <w:numPr>
-          <w:ilvl w:val="0"/>
-          <w:numId w:val="10"/>
-        </w:numPr>
-      </w:pPr>
-      <w:r>
-        <w:t>Location</w:t>
-      </w:r>
-      <w:r>
-        <w:t>:</w:t>
-      </w:r>
-      <w:r>
-        <w:t xml:space="preserve"> e.g. </w:t>
-      </w:r>
-      <w:r>
-        <w:t xml:space="preserve">The button was placed </w:t>
-      </w:r>
-      <w:r>
-        <w:t>in the bottom right to as it i</w:t>
-      </w:r>
-      <w:r>
-        <w:t>s</w:t>
-      </w:r>
-      <w:r>
-        <w:t xml:space="preserve"> the default location to confirm and </w:t>
-      </w:r>
-      <w:proofErr w:type="gramStart"/>
-      <w:r>
-        <w:t>action</w:t>
-      </w:r>
-      <w:proofErr w:type="gramEnd"/>
-    </w:p>
-    <w:p>
-      <w:pPr>
-        <w:pStyle w:val="ListParagraph"/>
-        <w:numPr>
-          <w:ilvl w:val="0"/>
-          <w:numId w:val="10"/>
-        </w:numPr>
-      </w:pPr>
-      <w:proofErr w:type="spellStart"/>
-      <w:r>
-        <w:t>Colour</w:t>
-      </w:r>
-      <w:proofErr w:type="spellEnd"/>
-      <w:r>
-        <w:t>:</w:t>
-      </w:r>
-      <w:r>
-        <w:t xml:space="preserve"> </w:t>
-      </w:r>
-      <w:r>
-        <w:t xml:space="preserve">The </w:t>
-      </w:r>
-      <w:proofErr w:type="spellStart"/>
-      <w:r>
-        <w:t>colour</w:t>
-      </w:r>
-      <w:proofErr w:type="spellEnd"/>
-      <w:r>
-        <w:t xml:space="preserve"> scheme was chosen to avoid the main form of </w:t>
-      </w:r>
-      <w:proofErr w:type="spellStart"/>
-      <w:r>
-        <w:t>colour</w:t>
-      </w:r>
-      <w:proofErr w:type="spellEnd"/>
-      <w:r>
-        <w:t xml:space="preserve"> blindness and produce high contrast for the visually impaired.</w:t>
-      </w:r>
-    </w:p>
-    <w:p>
-      <w:pPr>
-        <w:pStyle w:val="ListParagraph"/>
-        <w:numPr>
-          <w:ilvl w:val="0"/>
-          <w:numId w:val="10"/>
-        </w:numPr>
-      </w:pPr>
-      <w:r>
-        <w:t>Size</w:t>
-      </w:r>
-      <w:r>
-        <w:t>:</w:t>
-      </w:r>
-    </w:p>
-    <w:p>
-      <w:pPr>
-        <w:pStyle w:val="ListParagraph"/>
-        <w:numPr>
-          <w:ilvl w:val="0"/>
-          <w:numId w:val="10"/>
-        </w:numPr>
-      </w:pPr>
-      <w:r>
-        <w:t>Style</w:t>
-      </w:r>
-      <w:r>
-        <w:t>:</w:t>
-      </w:r>
-    </w:p>
-    <w:p>
-      <w:pPr>
-        <w:pStyle w:val="ListParagraph"/>
-        <w:numPr>
-          <w:ilvl w:val="0"/>
-          <w:numId w:val="10"/>
-        </w:numPr>
-      </w:pPr>
-      <w:r>
-        <w:t>Etc.</w:t>
-      </w:r>
-    </w:p>
-    <w:p/>
-    <w:p>
-      <w:r>
-        <w:rPr>
-          <w:b/>
-          <w:bCs/>
-        </w:rPr>
-        <w:t>N.B.</w:t>
-      </w:r>
-      <w:r>
-        <w:t xml:space="preserve"> </w:t>
-      </w:r>
-      <w:r>
-        <w:t>C</w:t>
-      </w:r>
-      <w:r>
-        <w:t xml:space="preserve">learly mention any </w:t>
-      </w:r>
-      <w:r>
-        <w:rPr>
-          <w:u w:val="single"/>
-        </w:rPr>
-        <w:t>additional features</w:t>
-      </w:r>
-      <w:r>
-        <w:t xml:space="preserve"> here either visual or functional so that </w:t>
-      </w:r>
-      <w:r>
-        <w:t>appropriate</w:t>
-      </w:r>
-      <w:r>
-        <w:t xml:space="preserve"> marks are </w:t>
-      </w:r>
-      <w:proofErr w:type="gramStart"/>
-      <w:r>
-        <w:t>awarded</w:t>
-      </w:r>
-      <w:proofErr w:type="gramEnd"/>
-    </w:p>
-    <w:p/>
-    <w:p>
-      <w:pPr>
-        <w:pStyle w:val="Heading1"/>
-        <w:numPr>
-          <w:ilvl w:val="0"/>
-          <w:numId w:val="12"/>
-        </w:numPr>
-        <w:rPr>
+        <w:spacing w:before="240"/>
+        <w:outlineLvl w:val="0"/>
+        <w:rPr>
+          <w:rFonts w:ascii="Calibri Light" w:hAnsi="Calibri Light"/>
+          <w:color w:val="2F5496" w:themeColor="accent1" w:themeShade="BF"/>
+          <w:sz w:val="32"/>
+          <w:szCs w:val="32"/>
           <w:lang w:val="en-GB"/>
         </w:rPr>
       </w:pPr>
       <w:r>
         <w:rPr>
+          <w:rFonts w:ascii="Calibri Light" w:hAnsi="Calibri Light"/>
+          <w:color w:val="2F5496" w:themeColor="accent1" w:themeShade="BF"/>
+          <w:sz w:val="32"/>
+          <w:szCs w:val="32"/>
           <w:lang w:val="en-GB"/>
         </w:rPr>
         <w:lastRenderedPageBreak/>
-        <w:t>Screen Shots of Working</w:t>
-      </w:r>
-      <w:r>
-        <w:rPr>
-          <w:lang w:val="en-GB"/>
-        </w:rPr>
-        <w:t xml:space="preserve">/Not </w:t>
-      </w:r>
-      <w:r>
-        <w:rPr>
-          <w:lang w:val="en-GB"/>
-        </w:rPr>
-        <w:t>W</w:t>
-      </w:r>
-      <w:r>
-        <w:rPr>
-          <w:lang w:val="en-GB"/>
-        </w:rPr>
-        <w:t xml:space="preserve">orking </w:t>
-      </w:r>
-      <w:r>
-        <w:rPr>
-          <w:lang w:val="en-GB"/>
-        </w:rPr>
-        <w:t>Features</w:t>
-      </w:r>
-    </w:p>
-    <w:p>
-      <w:pPr>
-        <w:pStyle w:val="ListParagraph"/>
+        <w:t>Screen Shots of Working/Not Working Features</w:t>
+      </w:r>
+    </w:p>
+    <w:p>
+      <w:pPr>
         <w:adjustRightInd w:val="0"/>
+        <w:ind w:left="720"/>
+        <w:contextualSpacing/>
         <w:jc w:val="both"/>
         <w:rPr>
           <w:sz w:val="24"/>
@@ -1411,21 +1379,22 @@
         </w:rPr>
       </w:pPr>
       <w:r>
-        <w:t xml:space="preserve">All code should be testable where possible and error </w:t>
+        <w:t xml:space="preserve">All </w:t>
       </w:r>
       <w:proofErr w:type="gramStart"/>
       <w:r>
-        <w:t>message</w:t>
+        <w:t>code</w:t>
       </w:r>
       <w:proofErr w:type="gramEnd"/>
       <w:r>
-        <w:t xml:space="preserve"> should be displayed to show where code has failed.</w:t>
+        <w:t xml:space="preserve"> should be testable where possible and error message should be displayed to show where code has failed.</w:t>
       </w:r>
     </w:p>
     <w:tbl>
       <w:tblPr>
-        <w:tblStyle w:val="TableGrid"/>
+        <w:tblStyle w:val="TableGrid1"/>
         <w:tblW w:w="0" w:type="auto"/>
+        <w:tblInd w:w="0" w:type="dxa"/>
         <w:tblLook w:val="04A0" w:firstRow="1" w:lastRow="0" w:firstColumn="1" w:lastColumn="0" w:noHBand="0" w:noVBand="1"/>
       </w:tblPr>
       <w:tblGrid>
@@ -1482,13 +1451,12 @@
               <w:bottom w:val="single" w:sz="4" w:space="0" w:color="auto"/>
               <w:right w:val="single" w:sz="4" w:space="0" w:color="auto"/>
             </w:tcBorders>
-            <w:hideMark/>
           </w:tcPr>
           <w:p>
             <w:pPr>
-              <w:pStyle w:val="ListParagraph"/>
               <w:adjustRightInd w:val="0"/>
               <w:ind w:left="360" w:right="-1"/>
+              <w:contextualSpacing/>
               <w:rPr>
                 <w:rFonts w:ascii="Courier New" w:hAnsi="Courier New" w:cs="Courier New"/>
                 <w:sz w:val="24"/>
@@ -1499,9 +1467,9 @@
           </w:p>
           <w:p>
             <w:pPr>
-              <w:pStyle w:val="ListParagraph"/>
               <w:adjustRightInd w:val="0"/>
               <w:ind w:left="360" w:right="-1"/>
+              <w:contextualSpacing/>
               <w:rPr>
                 <w:rFonts w:ascii="Courier New" w:hAnsi="Courier New" w:cs="Courier New"/>
                 <w:sz w:val="24"/>
@@ -1512,9 +1480,9 @@
           </w:p>
           <w:p>
             <w:pPr>
-              <w:pStyle w:val="ListParagraph"/>
               <w:adjustRightInd w:val="0"/>
               <w:ind w:left="360" w:right="-1"/>
+              <w:contextualSpacing/>
               <w:rPr>
                 <w:rFonts w:ascii="Courier New" w:hAnsi="Courier New" w:cs="Courier New"/>
                 <w:sz w:val="24"/>
@@ -1525,9 +1493,9 @@
           </w:p>
           <w:p>
             <w:pPr>
-              <w:pStyle w:val="ListParagraph"/>
               <w:adjustRightInd w:val="0"/>
               <w:ind w:left="360" w:right="-1"/>
+              <w:contextualSpacing/>
               <w:rPr>
                 <w:rFonts w:ascii="Courier New" w:hAnsi="Courier New" w:cs="Courier New"/>
                 <w:sz w:val="24"/>
@@ -1538,24 +1506,13 @@
           </w:p>
           <w:p>
             <w:pPr>
-              <w:pStyle w:val="ListParagraph"/>
               <w:adjustRightInd w:val="0"/>
               <w:ind w:left="360" w:right="-1"/>
+              <w:contextualSpacing/>
               <w:rPr>
                 <w:rFonts w:ascii="Courier New" w:hAnsi="Courier New" w:cs="Courier New"/>
                 <w:sz w:val="24"/>
                 <w:szCs w:val="24"/>
-                <w:lang w:val="en-GB"/>
-              </w:rPr>
-            </w:pPr>
-          </w:p>
-          <w:p>
-            <w:pPr>
-              <w:pStyle w:val="ListParagraph"/>
-              <w:adjustRightInd w:val="0"/>
-              <w:ind w:left="360" w:right="-1"/>
-              <w:rPr>
-                <w:rFonts w:ascii="Courier New" w:hAnsi="Courier New" w:cs="Courier New"/>
                 <w:lang w:val="en-GB"/>
               </w:rPr>
             </w:pPr>
@@ -1576,8 +1533,9 @@
     </w:p>
     <w:tbl>
       <w:tblPr>
-        <w:tblStyle w:val="TableGrid"/>
+        <w:tblStyle w:val="TableGrid1"/>
         <w:tblW w:w="0" w:type="auto"/>
+        <w:tblInd w:w="0" w:type="dxa"/>
         <w:tblLook w:val="04A0" w:firstRow="1" w:lastRow="0" w:firstColumn="1" w:lastColumn="0" w:noHBand="0" w:noVBand="1"/>
       </w:tblPr>
       <w:tblGrid>
@@ -1637,28 +1595,16 @@
               <w:bottom w:val="single" w:sz="4" w:space="0" w:color="auto"/>
               <w:right w:val="single" w:sz="4" w:space="0" w:color="auto"/>
             </w:tcBorders>
-            <w:hideMark/>
           </w:tcPr>
           <w:p>
             <w:pPr>
-              <w:pStyle w:val="ListParagraph"/>
               <w:adjustRightInd w:val="0"/>
               <w:ind w:left="360" w:right="-1"/>
+              <w:contextualSpacing/>
               <w:rPr>
                 <w:rFonts w:ascii="Courier New" w:hAnsi="Courier New" w:cs="Courier New"/>
                 <w:sz w:val="24"/>
                 <w:szCs w:val="24"/>
-                <w:lang w:val="en-GB"/>
-              </w:rPr>
-            </w:pPr>
-          </w:p>
-          <w:p>
-            <w:pPr>
-              <w:pStyle w:val="ListParagraph"/>
-              <w:adjustRightInd w:val="0"/>
-              <w:ind w:left="360" w:right="-1"/>
-              <w:rPr>
-                <w:rFonts w:ascii="Courier New" w:hAnsi="Courier New" w:cs="Courier New"/>
                 <w:lang w:val="en-GB"/>
               </w:rPr>
             </w:pPr>
@@ -1679,8 +1625,9 @@
     </w:p>
     <w:tbl>
       <w:tblPr>
-        <w:tblStyle w:val="TableGrid"/>
+        <w:tblStyle w:val="TableGrid1"/>
         <w:tblW w:w="0" w:type="auto"/>
+        <w:tblInd w:w="0" w:type="dxa"/>
         <w:tblLook w:val="04A0" w:firstRow="1" w:lastRow="0" w:firstColumn="1" w:lastColumn="0" w:noHBand="0" w:noVBand="1"/>
       </w:tblPr>
       <w:tblGrid>
@@ -1737,13 +1684,12 @@
               <w:bottom w:val="single" w:sz="4" w:space="0" w:color="auto"/>
               <w:right w:val="single" w:sz="4" w:space="0" w:color="auto"/>
             </w:tcBorders>
-            <w:hideMark/>
           </w:tcPr>
           <w:p>
             <w:pPr>
-              <w:pStyle w:val="ListParagraph"/>
               <w:adjustRightInd w:val="0"/>
               <w:ind w:left="360" w:right="-1"/>
+              <w:contextualSpacing/>
               <w:rPr>
                 <w:rFonts w:ascii="Courier New" w:hAnsi="Courier New" w:cs="Courier New"/>
                 <w:sz w:val="24"/>
@@ -1754,9 +1700,9 @@
           </w:p>
           <w:p>
             <w:pPr>
-              <w:pStyle w:val="ListParagraph"/>
               <w:adjustRightInd w:val="0"/>
               <w:ind w:left="360" w:right="-1"/>
+              <w:contextualSpacing/>
               <w:rPr>
                 <w:rFonts w:ascii="Courier New" w:hAnsi="Courier New" w:cs="Courier New"/>
                 <w:sz w:val="24"/>
@@ -1767,24 +1713,13 @@
           </w:p>
           <w:p>
             <w:pPr>
-              <w:pStyle w:val="ListParagraph"/>
               <w:adjustRightInd w:val="0"/>
               <w:ind w:left="360" w:right="-1"/>
+              <w:contextualSpacing/>
               <w:rPr>
                 <w:rFonts w:ascii="Courier New" w:hAnsi="Courier New" w:cs="Courier New"/>
                 <w:sz w:val="24"/>
                 <w:szCs w:val="24"/>
-                <w:lang w:val="en-GB"/>
-              </w:rPr>
-            </w:pPr>
-          </w:p>
-          <w:p>
-            <w:pPr>
-              <w:pStyle w:val="ListParagraph"/>
-              <w:adjustRightInd w:val="0"/>
-              <w:ind w:left="360" w:right="-1"/>
-              <w:rPr>
-                <w:rFonts w:ascii="Courier New" w:hAnsi="Courier New" w:cs="Courier New"/>
                 <w:lang w:val="en-GB"/>
               </w:rPr>
             </w:pPr>
@@ -1805,8 +1740,9 @@
     </w:p>
     <w:tbl>
       <w:tblPr>
-        <w:tblStyle w:val="TableGrid"/>
+        <w:tblStyle w:val="TableGrid1"/>
         <w:tblW w:w="0" w:type="auto"/>
+        <w:tblInd w:w="0" w:type="dxa"/>
         <w:tblLook w:val="04A0" w:firstRow="1" w:lastRow="0" w:firstColumn="1" w:lastColumn="0" w:noHBand="0" w:noVBand="1"/>
       </w:tblPr>
       <w:tblGrid>
@@ -1863,13 +1799,12 @@
               <w:bottom w:val="single" w:sz="4" w:space="0" w:color="auto"/>
               <w:right w:val="single" w:sz="4" w:space="0" w:color="auto"/>
             </w:tcBorders>
-            <w:hideMark/>
           </w:tcPr>
           <w:p>
             <w:pPr>
-              <w:pStyle w:val="ListParagraph"/>
               <w:adjustRightInd w:val="0"/>
               <w:ind w:left="360" w:right="-1"/>
+              <w:contextualSpacing/>
               <w:rPr>
                 <w:rFonts w:ascii="Courier New" w:hAnsi="Courier New" w:cs="Courier New"/>
                 <w:sz w:val="24"/>
@@ -1880,9 +1815,9 @@
           </w:p>
           <w:p>
             <w:pPr>
-              <w:pStyle w:val="ListParagraph"/>
               <w:adjustRightInd w:val="0"/>
               <w:ind w:left="360" w:right="-1"/>
+              <w:contextualSpacing/>
               <w:rPr>
                 <w:rFonts w:ascii="Courier New" w:hAnsi="Courier New" w:cs="Courier New"/>
                 <w:sz w:val="24"/>
@@ -1893,24 +1828,13 @@
           </w:p>
           <w:p>
             <w:pPr>
-              <w:pStyle w:val="ListParagraph"/>
               <w:adjustRightInd w:val="0"/>
               <w:ind w:left="360" w:right="-1"/>
+              <w:contextualSpacing/>
               <w:rPr>
                 <w:rFonts w:ascii="Courier New" w:hAnsi="Courier New" w:cs="Courier New"/>
                 <w:sz w:val="24"/>
                 <w:szCs w:val="24"/>
-                <w:lang w:val="en-GB"/>
-              </w:rPr>
-            </w:pPr>
-          </w:p>
-          <w:p>
-            <w:pPr>
-              <w:pStyle w:val="ListParagraph"/>
-              <w:adjustRightInd w:val="0"/>
-              <w:ind w:left="360" w:right="-1"/>
-              <w:rPr>
-                <w:rFonts w:ascii="Courier New" w:hAnsi="Courier New" w:cs="Courier New"/>
                 <w:lang w:val="en-GB"/>
               </w:rPr>
             </w:pPr>
@@ -1931,8 +1855,9 @@
     </w:p>
     <w:tbl>
       <w:tblPr>
-        <w:tblStyle w:val="TableGrid"/>
+        <w:tblStyle w:val="TableGrid1"/>
         <w:tblW w:w="0" w:type="auto"/>
+        <w:tblInd w:w="0" w:type="dxa"/>
         <w:tblLook w:val="04A0" w:firstRow="1" w:lastRow="0" w:firstColumn="1" w:lastColumn="0" w:noHBand="0" w:noVBand="1"/>
       </w:tblPr>
       <w:tblGrid>
@@ -1989,13 +1914,12 @@
               <w:bottom w:val="single" w:sz="4" w:space="0" w:color="auto"/>
               <w:right w:val="single" w:sz="4" w:space="0" w:color="auto"/>
             </w:tcBorders>
-            <w:hideMark/>
           </w:tcPr>
           <w:p>
             <w:pPr>
-              <w:pStyle w:val="ListParagraph"/>
               <w:adjustRightInd w:val="0"/>
               <w:ind w:left="360" w:right="-1"/>
+              <w:contextualSpacing/>
               <w:rPr>
                 <w:rFonts w:ascii="Courier New" w:hAnsi="Courier New" w:cs="Courier New"/>
                 <w:sz w:val="24"/>
@@ -2006,9 +1930,9 @@
           </w:p>
           <w:p>
             <w:pPr>
-              <w:pStyle w:val="ListParagraph"/>
               <w:adjustRightInd w:val="0"/>
               <w:ind w:left="360" w:right="-1"/>
+              <w:contextualSpacing/>
               <w:rPr>
                 <w:rFonts w:ascii="Courier New" w:hAnsi="Courier New" w:cs="Courier New"/>
                 <w:sz w:val="24"/>
@@ -2019,24 +1943,13 @@
           </w:p>
           <w:p>
             <w:pPr>
-              <w:pStyle w:val="ListParagraph"/>
               <w:adjustRightInd w:val="0"/>
               <w:ind w:left="360" w:right="-1"/>
+              <w:contextualSpacing/>
               <w:rPr>
                 <w:rFonts w:ascii="Courier New" w:hAnsi="Courier New" w:cs="Courier New"/>
                 <w:sz w:val="24"/>
                 <w:szCs w:val="24"/>
-                <w:lang w:val="en-GB"/>
-              </w:rPr>
-            </w:pPr>
-          </w:p>
-          <w:p>
-            <w:pPr>
-              <w:pStyle w:val="ListParagraph"/>
-              <w:adjustRightInd w:val="0"/>
-              <w:ind w:left="360" w:right="-1"/>
-              <w:rPr>
-                <w:rFonts w:ascii="Courier New" w:hAnsi="Courier New" w:cs="Courier New"/>
                 <w:lang w:val="en-GB"/>
               </w:rPr>
             </w:pPr>
@@ -2057,8 +1970,9 @@
     </w:p>
     <w:tbl>
       <w:tblPr>
-        <w:tblStyle w:val="TableGrid"/>
+        <w:tblStyle w:val="TableGrid1"/>
         <w:tblW w:w="0" w:type="auto"/>
+        <w:tblInd w:w="0" w:type="dxa"/>
         <w:tblLook w:val="04A0" w:firstRow="1" w:lastRow="0" w:firstColumn="1" w:lastColumn="0" w:noHBand="0" w:noVBand="1"/>
       </w:tblPr>
       <w:tblGrid>
@@ -2115,13 +2029,12 @@
               <w:bottom w:val="single" w:sz="4" w:space="0" w:color="auto"/>
               <w:right w:val="single" w:sz="4" w:space="0" w:color="auto"/>
             </w:tcBorders>
-            <w:hideMark/>
           </w:tcPr>
           <w:p>
             <w:pPr>
-              <w:pStyle w:val="ListParagraph"/>
               <w:adjustRightInd w:val="0"/>
               <w:ind w:left="360" w:right="-1"/>
+              <w:contextualSpacing/>
               <w:rPr>
                 <w:rFonts w:ascii="Courier New" w:hAnsi="Courier New" w:cs="Courier New"/>
                 <w:sz w:val="24"/>
@@ -2132,9 +2045,9 @@
           </w:p>
           <w:p>
             <w:pPr>
-              <w:pStyle w:val="ListParagraph"/>
               <w:adjustRightInd w:val="0"/>
               <w:ind w:left="360" w:right="-1"/>
+              <w:contextualSpacing/>
               <w:rPr>
                 <w:rFonts w:ascii="Courier New" w:hAnsi="Courier New" w:cs="Courier New"/>
                 <w:sz w:val="24"/>
@@ -2145,24 +2058,13 @@
           </w:p>
           <w:p>
             <w:pPr>
-              <w:pStyle w:val="ListParagraph"/>
               <w:adjustRightInd w:val="0"/>
               <w:ind w:left="360" w:right="-1"/>
+              <w:contextualSpacing/>
               <w:rPr>
                 <w:rFonts w:ascii="Courier New" w:hAnsi="Courier New" w:cs="Courier New"/>
                 <w:sz w:val="24"/>
                 <w:szCs w:val="24"/>
-                <w:lang w:val="en-GB"/>
-              </w:rPr>
-            </w:pPr>
-          </w:p>
-          <w:p>
-            <w:pPr>
-              <w:pStyle w:val="ListParagraph"/>
-              <w:adjustRightInd w:val="0"/>
-              <w:ind w:left="360" w:right="-1"/>
-              <w:rPr>
-                <w:rFonts w:ascii="Courier New" w:hAnsi="Courier New" w:cs="Courier New"/>
                 <w:lang w:val="en-GB"/>
               </w:rPr>
             </w:pPr>
@@ -2194,8 +2096,9 @@
     </w:p>
     <w:tbl>
       <w:tblPr>
-        <w:tblStyle w:val="TableGrid"/>
+        <w:tblStyle w:val="TableGrid1"/>
         <w:tblW w:w="0" w:type="auto"/>
+        <w:tblInd w:w="0" w:type="dxa"/>
         <w:tblLook w:val="04A0" w:firstRow="1" w:lastRow="0" w:firstColumn="1" w:lastColumn="0" w:noHBand="0" w:noVBand="1"/>
       </w:tblPr>
       <w:tblGrid>
@@ -2252,13 +2155,12 @@
               <w:bottom w:val="single" w:sz="4" w:space="0" w:color="auto"/>
               <w:right w:val="single" w:sz="4" w:space="0" w:color="auto"/>
             </w:tcBorders>
-            <w:hideMark/>
           </w:tcPr>
           <w:p>
             <w:pPr>
-              <w:pStyle w:val="ListParagraph"/>
               <w:adjustRightInd w:val="0"/>
               <w:ind w:left="360" w:right="-1"/>
+              <w:contextualSpacing/>
               <w:rPr>
                 <w:rFonts w:ascii="Courier New" w:hAnsi="Courier New" w:cs="Courier New"/>
                 <w:sz w:val="24"/>
@@ -2269,9 +2171,9 @@
           </w:p>
           <w:p>
             <w:pPr>
-              <w:pStyle w:val="ListParagraph"/>
               <w:adjustRightInd w:val="0"/>
               <w:ind w:left="360" w:right="-1"/>
+              <w:contextualSpacing/>
               <w:rPr>
                 <w:rFonts w:ascii="Courier New" w:hAnsi="Courier New" w:cs="Courier New"/>
                 <w:sz w:val="24"/>
@@ -2282,24 +2184,13 @@
           </w:p>
           <w:p>
             <w:pPr>
-              <w:pStyle w:val="ListParagraph"/>
               <w:adjustRightInd w:val="0"/>
               <w:ind w:left="360" w:right="-1"/>
+              <w:contextualSpacing/>
               <w:rPr>
                 <w:rFonts w:ascii="Courier New" w:hAnsi="Courier New" w:cs="Courier New"/>
                 <w:sz w:val="24"/>
                 <w:szCs w:val="24"/>
-                <w:lang w:val="en-GB"/>
-              </w:rPr>
-            </w:pPr>
-          </w:p>
-          <w:p>
-            <w:pPr>
-              <w:pStyle w:val="ListParagraph"/>
-              <w:adjustRightInd w:val="0"/>
-              <w:ind w:left="360" w:right="-1"/>
-              <w:rPr>
-                <w:rFonts w:ascii="Courier New" w:hAnsi="Courier New" w:cs="Courier New"/>
                 <w:lang w:val="en-GB"/>
               </w:rPr>
             </w:pPr>
@@ -2320,8 +2211,9 @@
     </w:p>
     <w:tbl>
       <w:tblPr>
-        <w:tblStyle w:val="TableGrid"/>
+        <w:tblStyle w:val="TableGrid1"/>
         <w:tblW w:w="0" w:type="auto"/>
+        <w:tblInd w:w="0" w:type="dxa"/>
         <w:tblLook w:val="04A0" w:firstRow="1" w:lastRow="0" w:firstColumn="1" w:lastColumn="0" w:noHBand="0" w:noVBand="1"/>
       </w:tblPr>
       <w:tblGrid>
@@ -2378,13 +2270,12 @@
               <w:bottom w:val="single" w:sz="4" w:space="0" w:color="auto"/>
               <w:right w:val="single" w:sz="4" w:space="0" w:color="auto"/>
             </w:tcBorders>
-            <w:hideMark/>
           </w:tcPr>
           <w:p>
             <w:pPr>
-              <w:pStyle w:val="ListParagraph"/>
               <w:adjustRightInd w:val="0"/>
               <w:ind w:left="360" w:right="-1"/>
+              <w:contextualSpacing/>
               <w:rPr>
                 <w:rFonts w:ascii="Courier New" w:hAnsi="Courier New" w:cs="Courier New"/>
                 <w:sz w:val="24"/>
@@ -2395,9 +2286,9 @@
           </w:p>
           <w:p>
             <w:pPr>
-              <w:pStyle w:val="ListParagraph"/>
               <w:adjustRightInd w:val="0"/>
               <w:ind w:left="360" w:right="-1"/>
+              <w:contextualSpacing/>
               <w:rPr>
                 <w:rFonts w:ascii="Courier New" w:hAnsi="Courier New" w:cs="Courier New"/>
                 <w:sz w:val="24"/>
@@ -2408,24 +2299,13 @@
           </w:p>
           <w:p>
             <w:pPr>
-              <w:pStyle w:val="ListParagraph"/>
               <w:adjustRightInd w:val="0"/>
               <w:ind w:left="360" w:right="-1"/>
+              <w:contextualSpacing/>
               <w:rPr>
                 <w:rFonts w:ascii="Courier New" w:hAnsi="Courier New" w:cs="Courier New"/>
                 <w:sz w:val="24"/>
                 <w:szCs w:val="24"/>
-                <w:lang w:val="en-GB"/>
-              </w:rPr>
-            </w:pPr>
-          </w:p>
-          <w:p>
-            <w:pPr>
-              <w:pStyle w:val="ListParagraph"/>
-              <w:adjustRightInd w:val="0"/>
-              <w:ind w:left="360" w:right="-1"/>
-              <w:rPr>
-                <w:rFonts w:ascii="Courier New" w:hAnsi="Courier New" w:cs="Courier New"/>
                 <w:lang w:val="en-GB"/>
               </w:rPr>
             </w:pPr>
@@ -2446,8 +2326,9 @@
     </w:p>
     <w:tbl>
       <w:tblPr>
-        <w:tblStyle w:val="TableGrid"/>
+        <w:tblStyle w:val="TableGrid1"/>
         <w:tblW w:w="0" w:type="auto"/>
+        <w:tblInd w:w="0" w:type="dxa"/>
         <w:tblLook w:val="04A0" w:firstRow="1" w:lastRow="0" w:firstColumn="1" w:lastColumn="0" w:noHBand="0" w:noVBand="1"/>
       </w:tblPr>
       <w:tblGrid>
@@ -2504,13 +2385,12 @@
               <w:bottom w:val="single" w:sz="4" w:space="0" w:color="auto"/>
               <w:right w:val="single" w:sz="4" w:space="0" w:color="auto"/>
             </w:tcBorders>
-            <w:hideMark/>
           </w:tcPr>
           <w:p>
             <w:pPr>
-              <w:pStyle w:val="ListParagraph"/>
               <w:adjustRightInd w:val="0"/>
               <w:ind w:left="360" w:right="-1"/>
+              <w:contextualSpacing/>
               <w:rPr>
                 <w:rFonts w:ascii="Courier New" w:hAnsi="Courier New" w:cs="Courier New"/>
                 <w:sz w:val="24"/>
@@ -2521,9 +2401,9 @@
           </w:p>
           <w:p>
             <w:pPr>
-              <w:pStyle w:val="ListParagraph"/>
               <w:adjustRightInd w:val="0"/>
               <w:ind w:left="360" w:right="-1"/>
+              <w:contextualSpacing/>
               <w:rPr>
                 <w:rFonts w:ascii="Courier New" w:hAnsi="Courier New" w:cs="Courier New"/>
                 <w:sz w:val="24"/>
@@ -2534,24 +2414,13 @@
           </w:p>
           <w:p>
             <w:pPr>
-              <w:pStyle w:val="ListParagraph"/>
               <w:adjustRightInd w:val="0"/>
               <w:ind w:left="360" w:right="-1"/>
+              <w:contextualSpacing/>
               <w:rPr>
                 <w:rFonts w:ascii="Courier New" w:hAnsi="Courier New" w:cs="Courier New"/>
                 <w:sz w:val="24"/>
                 <w:szCs w:val="24"/>
-                <w:lang w:val="en-GB"/>
-              </w:rPr>
-            </w:pPr>
-          </w:p>
-          <w:p>
-            <w:pPr>
-              <w:pStyle w:val="ListParagraph"/>
-              <w:adjustRightInd w:val="0"/>
-              <w:ind w:left="360" w:right="-1"/>
-              <w:rPr>
-                <w:rFonts w:ascii="Courier New" w:hAnsi="Courier New" w:cs="Courier New"/>
                 <w:lang w:val="en-GB"/>
               </w:rPr>
             </w:pPr>
@@ -2574,8 +2443,9 @@
     </w:p>
     <w:tbl>
       <w:tblPr>
-        <w:tblStyle w:val="TableGrid"/>
+        <w:tblStyle w:val="TableGrid1"/>
         <w:tblW w:w="0" w:type="auto"/>
+        <w:tblInd w:w="0" w:type="dxa"/>
         <w:tblLook w:val="04A0" w:firstRow="1" w:lastRow="0" w:firstColumn="1" w:lastColumn="0" w:noHBand="0" w:noVBand="1"/>
       </w:tblPr>
       <w:tblGrid>
@@ -2632,13 +2502,12 @@
               <w:bottom w:val="single" w:sz="4" w:space="0" w:color="auto"/>
               <w:right w:val="single" w:sz="4" w:space="0" w:color="auto"/>
             </w:tcBorders>
-            <w:hideMark/>
           </w:tcPr>
           <w:p>
             <w:pPr>
-              <w:pStyle w:val="ListParagraph"/>
               <w:adjustRightInd w:val="0"/>
               <w:ind w:left="360" w:right="-1"/>
+              <w:contextualSpacing/>
               <w:rPr>
                 <w:rFonts w:ascii="Courier New" w:hAnsi="Courier New" w:cs="Courier New"/>
                 <w:sz w:val="24"/>
@@ -2649,9 +2518,9 @@
           </w:p>
           <w:p>
             <w:pPr>
-              <w:pStyle w:val="ListParagraph"/>
               <w:adjustRightInd w:val="0"/>
               <w:ind w:left="360" w:right="-1"/>
+              <w:contextualSpacing/>
               <w:rPr>
                 <w:rFonts w:ascii="Courier New" w:hAnsi="Courier New" w:cs="Courier New"/>
                 <w:sz w:val="24"/>
@@ -2662,24 +2531,13 @@
           </w:p>
           <w:p>
             <w:pPr>
-              <w:pStyle w:val="ListParagraph"/>
               <w:adjustRightInd w:val="0"/>
               <w:ind w:left="360" w:right="-1"/>
+              <w:contextualSpacing/>
               <w:rPr>
                 <w:rFonts w:ascii="Courier New" w:hAnsi="Courier New" w:cs="Courier New"/>
                 <w:sz w:val="24"/>
                 <w:szCs w:val="24"/>
-                <w:lang w:val="en-GB"/>
-              </w:rPr>
-            </w:pPr>
-          </w:p>
-          <w:p>
-            <w:pPr>
-              <w:pStyle w:val="ListParagraph"/>
-              <w:adjustRightInd w:val="0"/>
-              <w:ind w:left="360" w:right="-1"/>
-              <w:rPr>
-                <w:rFonts w:ascii="Courier New" w:hAnsi="Courier New" w:cs="Courier New"/>
                 <w:lang w:val="en-GB"/>
               </w:rPr>
             </w:pPr>
@@ -2702,8 +2560,9 @@
     </w:p>
     <w:tbl>
       <w:tblPr>
-        <w:tblStyle w:val="TableGrid"/>
+        <w:tblStyle w:val="TableGrid1"/>
         <w:tblW w:w="0" w:type="auto"/>
+        <w:tblInd w:w="0" w:type="dxa"/>
         <w:tblLook w:val="04A0" w:firstRow="1" w:lastRow="0" w:firstColumn="1" w:lastColumn="0" w:noHBand="0" w:noVBand="1"/>
       </w:tblPr>
       <w:tblGrid>
@@ -2760,13 +2619,12 @@
               <w:bottom w:val="single" w:sz="4" w:space="0" w:color="auto"/>
               <w:right w:val="single" w:sz="4" w:space="0" w:color="auto"/>
             </w:tcBorders>
-            <w:hideMark/>
           </w:tcPr>
           <w:p>
             <w:pPr>
-              <w:pStyle w:val="ListParagraph"/>
               <w:adjustRightInd w:val="0"/>
               <w:ind w:left="360" w:right="-1"/>
+              <w:contextualSpacing/>
               <w:rPr>
                 <w:rFonts w:ascii="Courier New" w:hAnsi="Courier New" w:cs="Courier New"/>
                 <w:sz w:val="24"/>
@@ -2777,9 +2635,9 @@
           </w:p>
           <w:p>
             <w:pPr>
-              <w:pStyle w:val="ListParagraph"/>
               <w:adjustRightInd w:val="0"/>
               <w:ind w:left="360" w:right="-1"/>
+              <w:contextualSpacing/>
               <w:rPr>
                 <w:rFonts w:ascii="Courier New" w:hAnsi="Courier New" w:cs="Courier New"/>
                 <w:sz w:val="24"/>
@@ -2790,24 +2648,13 @@
           </w:p>
           <w:p>
             <w:pPr>
-              <w:pStyle w:val="ListParagraph"/>
               <w:adjustRightInd w:val="0"/>
               <w:ind w:left="360" w:right="-1"/>
+              <w:contextualSpacing/>
               <w:rPr>
                 <w:rFonts w:ascii="Courier New" w:hAnsi="Courier New" w:cs="Courier New"/>
                 <w:sz w:val="24"/>
                 <w:szCs w:val="24"/>
-                <w:lang w:val="en-GB"/>
-              </w:rPr>
-            </w:pPr>
-          </w:p>
-          <w:p>
-            <w:pPr>
-              <w:pStyle w:val="ListParagraph"/>
-              <w:adjustRightInd w:val="0"/>
-              <w:ind w:left="360" w:right="-1"/>
-              <w:rPr>
-                <w:rFonts w:ascii="Courier New" w:hAnsi="Courier New" w:cs="Courier New"/>
                 <w:lang w:val="en-GB"/>
               </w:rPr>
             </w:pPr>
@@ -2830,8 +2677,9 @@
     </w:p>
     <w:tbl>
       <w:tblPr>
-        <w:tblStyle w:val="TableGrid"/>
+        <w:tblStyle w:val="TableGrid1"/>
         <w:tblW w:w="0" w:type="auto"/>
+        <w:tblInd w:w="0" w:type="dxa"/>
         <w:tblLook w:val="04A0" w:firstRow="1" w:lastRow="0" w:firstColumn="1" w:lastColumn="0" w:noHBand="0" w:noVBand="1"/>
       </w:tblPr>
       <w:tblGrid>
@@ -2888,13 +2736,12 @@
               <w:bottom w:val="single" w:sz="4" w:space="0" w:color="auto"/>
               <w:right w:val="single" w:sz="4" w:space="0" w:color="auto"/>
             </w:tcBorders>
-            <w:hideMark/>
           </w:tcPr>
           <w:p>
             <w:pPr>
-              <w:pStyle w:val="ListParagraph"/>
               <w:adjustRightInd w:val="0"/>
               <w:ind w:left="360" w:right="-1"/>
+              <w:contextualSpacing/>
               <w:rPr>
                 <w:rFonts w:ascii="Courier New" w:hAnsi="Courier New" w:cs="Courier New"/>
                 <w:sz w:val="24"/>
@@ -2905,9 +2752,9 @@
           </w:p>
           <w:p>
             <w:pPr>
-              <w:pStyle w:val="ListParagraph"/>
               <w:adjustRightInd w:val="0"/>
               <w:ind w:left="360" w:right="-1"/>
+              <w:contextualSpacing/>
               <w:rPr>
                 <w:rFonts w:ascii="Courier New" w:hAnsi="Courier New" w:cs="Courier New"/>
                 <w:sz w:val="24"/>
@@ -2918,24 +2765,13 @@
           </w:p>
           <w:p>
             <w:pPr>
-              <w:pStyle w:val="ListParagraph"/>
               <w:adjustRightInd w:val="0"/>
               <w:ind w:left="360" w:right="-1"/>
+              <w:contextualSpacing/>
               <w:rPr>
                 <w:rFonts w:ascii="Courier New" w:hAnsi="Courier New" w:cs="Courier New"/>
                 <w:sz w:val="24"/>
                 <w:szCs w:val="24"/>
-                <w:lang w:val="en-GB"/>
-              </w:rPr>
-            </w:pPr>
-          </w:p>
-          <w:p>
-            <w:pPr>
-              <w:pStyle w:val="ListParagraph"/>
-              <w:adjustRightInd w:val="0"/>
-              <w:ind w:left="360" w:right="-1"/>
-              <w:rPr>
-                <w:rFonts w:ascii="Courier New" w:hAnsi="Courier New" w:cs="Courier New"/>
                 <w:lang w:val="en-GB"/>
               </w:rPr>
             </w:pPr>
@@ -2956,6 +2792,704 @@
         </w:rPr>
       </w:pPr>
     </w:p>
+    <w:p>
+      <w:pPr>
+        <w:rPr>
+          <w:b/>
+          <w:bCs/>
+        </w:rPr>
+      </w:pPr>
+      <w:r>
+        <w:br/>
+      </w:r>
+      <w:r>
+        <w:br/>
+      </w:r>
+      <w:r>
+        <w:br/>
+      </w:r>
+      <w:r>
+        <w:br/>
+      </w:r>
+      <w:r>
+        <w:br/>
+      </w:r>
+      <w:r>
+        <w:br/>
+      </w:r>
+      <w:r>
+        <w:br/>
+      </w:r>
+      <w:r>
+        <w:br/>
+      </w:r>
+      <w:r>
+        <w:br/>
+      </w:r>
+      <w:r>
+        <w:br/>
+      </w:r>
+      <w:r>
+        <w:br/>
+      </w:r>
+      <w:r>
+        <w:br/>
+      </w:r>
+      <w:r>
+        <w:br/>
+      </w:r>
+      <w:r>
+        <w:br/>
+      </w:r>
+      <w:r>
+        <w:br/>
+      </w:r>
+      <w:r>
+        <w:br/>
+      </w:r>
+      <w:r>
+        <w:br/>
+      </w:r>
+      <w:r>
+        <w:br/>
+      </w:r>
+      <w:r>
+        <w:br/>
+      </w:r>
+      <w:r>
+        <w:br/>
+      </w:r>
+      <w:r>
+        <w:br/>
+      </w:r>
+      <w:r>
+        <w:br/>
+      </w:r>
+      <w:r>
+        <w:br/>
+      </w:r>
+      <w:r>
+        <w:br/>
+      </w:r>
+      <w:r>
+        <w:br/>
+      </w:r>
+      <w:r>
+        <w:br/>
+      </w:r>
+      <w:r>
+        <w:br/>
+      </w:r>
+      <w:r>
+        <w:br/>
+      </w:r>
+      <w:r>
+        <w:br/>
+      </w:r>
+      <w:r>
+        <w:br/>
+      </w:r>
+      <w:r>
+        <w:br/>
+      </w:r>
+      <w:r>
+        <w:br/>
+      </w:r>
+      <w:r>
+        <w:br/>
+      </w:r>
+      <w:r>
+        <w:br/>
+      </w:r>
+      <w:r>
+        <w:br/>
+      </w:r>
+      <w:r>
+        <w:br/>
+      </w:r>
+      <w:r>
+        <w:lastRenderedPageBreak/>
+        <w:br/>
+      </w:r>
+      <w:r>
+        <w:br/>
+        <w:t xml:space="preserve">Work share (temporarily): </w:t>
+      </w:r>
+      <w:r>
+        <w:br/>
+      </w:r>
+      <w:r>
+        <w:br/>
+        <w:t xml:space="preserve">Joshan: GUI and board implementation </w:t>
+      </w:r>
+      <w:r>
+        <w:br/>
+      </w:r>
+      <w:r>
+        <w:rPr>
+          <w:b/>
+          <w:bCs/>
+        </w:rPr>
+        <w:t>GUI Development &amp; Board Implementation</w:t>
+      </w:r>
+    </w:p>
+    <w:p>
+      <w:pPr>
+        <w:rPr>
+          <w:b/>
+          <w:bCs/>
+        </w:rPr>
+      </w:pPr>
+      <w:r>
+        <w:rPr>
+          <w:b/>
+          <w:bCs/>
+        </w:rPr>
+        <w:t>Primary Responsibilities</w:t>
+      </w:r>
+    </w:p>
+    <w:p>
+      <w:pPr>
+        <w:numPr>
+          <w:ilvl w:val="0"/>
+          <w:numId w:val="17"/>
+        </w:numPr>
+      </w:pPr>
+      <w:r>
+        <w:rPr>
+          <w:b/>
+          <w:bCs/>
+        </w:rPr>
+        <w:t>Board Setup</w:t>
+      </w:r>
+      <w:r>
+        <w:t>:</w:t>
+      </w:r>
+    </w:p>
+    <w:p>
+      <w:pPr>
+        <w:numPr>
+          <w:ilvl w:val="1"/>
+          <w:numId w:val="17"/>
+        </w:numPr>
+      </w:pPr>
+      <w:r>
+        <w:t xml:space="preserve">Update the </w:t>
+      </w:r>
+      <w:proofErr w:type="spellStart"/>
+      <w:r>
+        <w:t>boardWidth</w:t>
+      </w:r>
+      <w:proofErr w:type="spellEnd"/>
+      <w:r>
+        <w:t xml:space="preserve"> and </w:t>
+      </w:r>
+      <w:proofErr w:type="spellStart"/>
+      <w:r>
+        <w:t>boardHeight</w:t>
+      </w:r>
+      <w:proofErr w:type="spellEnd"/>
+      <w:r>
+        <w:t xml:space="preserve"> in Board to reflect a 7x7 board.</w:t>
+      </w:r>
+    </w:p>
+    <w:p>
+      <w:pPr>
+        <w:numPr>
+          <w:ilvl w:val="1"/>
+          <w:numId w:val="17"/>
+        </w:numPr>
+      </w:pPr>
+      <w:r>
+        <w:t xml:space="preserve">Implement the 2D </w:t>
+      </w:r>
+      <w:proofErr w:type="spellStart"/>
+      <w:r>
+        <w:t>boardArray</w:t>
+      </w:r>
+      <w:proofErr w:type="spellEnd"/>
+      <w:r>
+        <w:t xml:space="preserve"> to store the state of the game.</w:t>
+      </w:r>
+    </w:p>
+    <w:p>
+      <w:pPr>
+        <w:numPr>
+          <w:ilvl w:val="1"/>
+          <w:numId w:val="17"/>
+        </w:numPr>
+      </w:pPr>
+      <w:r>
+        <w:t xml:space="preserve">Ensure that </w:t>
+      </w:r>
+      <w:proofErr w:type="spellStart"/>
+      <w:proofErr w:type="gramStart"/>
+      <w:r>
+        <w:t>paintEvent</w:t>
+      </w:r>
+      <w:proofErr w:type="spellEnd"/>
+      <w:r>
+        <w:t>(</w:t>
+      </w:r>
+      <w:proofErr w:type="gramEnd"/>
+      <w:r>
+        <w:t>) and related drawing methods render the board and pieces properly.</w:t>
+      </w:r>
+    </w:p>
+    <w:p>
+      <w:pPr>
+        <w:numPr>
+          <w:ilvl w:val="1"/>
+          <w:numId w:val="17"/>
+        </w:numPr>
+      </w:pPr>
+      <w:r>
+        <w:t xml:space="preserve">Implement </w:t>
+      </w:r>
+      <w:proofErr w:type="spellStart"/>
+      <w:proofErr w:type="gramStart"/>
+      <w:r>
+        <w:t>drawPieces</w:t>
+      </w:r>
+      <w:proofErr w:type="spellEnd"/>
+      <w:r>
+        <w:t>(</w:t>
+      </w:r>
+      <w:proofErr w:type="gramEnd"/>
+      <w:r>
+        <w:t>) to place black and white stones on the board.</w:t>
+      </w:r>
+    </w:p>
+    <w:p>
+      <w:pPr>
+        <w:numPr>
+          <w:ilvl w:val="0"/>
+          <w:numId w:val="17"/>
+        </w:numPr>
+      </w:pPr>
+      <w:r>
+        <w:rPr>
+          <w:b/>
+          <w:bCs/>
+        </w:rPr>
+        <w:t>Mouse Interaction</w:t>
+      </w:r>
+      <w:r>
+        <w:t>:</w:t>
+      </w:r>
+    </w:p>
+    <w:p>
+      <w:pPr>
+        <w:numPr>
+          <w:ilvl w:val="1"/>
+          <w:numId w:val="17"/>
+        </w:numPr>
+      </w:pPr>
+      <w:r>
+        <w:t xml:space="preserve">Implement </w:t>
+      </w:r>
+      <w:proofErr w:type="spellStart"/>
+      <w:proofErr w:type="gramStart"/>
+      <w:r>
+        <w:t>mousePressEvent</w:t>
+      </w:r>
+      <w:proofErr w:type="spellEnd"/>
+      <w:r>
+        <w:t>(</w:t>
+      </w:r>
+      <w:proofErr w:type="gramEnd"/>
+      <w:r>
+        <w:t>) to detect user clicks and map them to board positions.</w:t>
+      </w:r>
+    </w:p>
+    <w:p>
+      <w:pPr>
+        <w:numPr>
+          <w:ilvl w:val="1"/>
+          <w:numId w:val="17"/>
+        </w:numPr>
+      </w:pPr>
+      <w:r>
+        <w:t xml:space="preserve">Develop </w:t>
+      </w:r>
+      <w:proofErr w:type="spellStart"/>
+      <w:proofErr w:type="gramStart"/>
+      <w:r>
+        <w:t>mousePosToColRow</w:t>
+      </w:r>
+      <w:proofErr w:type="spellEnd"/>
+      <w:r>
+        <w:t>(</w:t>
+      </w:r>
+      <w:proofErr w:type="gramEnd"/>
+      <w:r>
+        <w:t>) to convert pixel positions to board coordinates.</w:t>
+      </w:r>
+      <w:r>
+        <w:br/>
+      </w:r>
+      <w:r>
+        <w:br/>
+      </w:r>
+    </w:p>
+    <w:p>
+      <w:pPr>
+        <w:rPr>
+          <w:b/>
+          <w:bCs/>
+        </w:rPr>
+      </w:pPr>
+      <w:r>
+        <w:t>Mert: Game logic</w:t>
+      </w:r>
+      <w:r>
+        <w:br/>
+      </w:r>
+      <w:r>
+        <w:rPr>
+          <w:b/>
+          <w:bCs/>
+        </w:rPr>
+        <w:t>Primary Responsibilities</w:t>
+      </w:r>
+    </w:p>
+    <w:p>
+      <w:pPr>
+        <w:numPr>
+          <w:ilvl w:val="0"/>
+          <w:numId w:val="18"/>
+        </w:numPr>
+      </w:pPr>
+      <w:r>
+        <w:rPr>
+          <w:b/>
+          <w:bCs/>
+        </w:rPr>
+        <w:t>Game Rules Implementation</w:t>
+      </w:r>
+      <w:r>
+        <w:t>:</w:t>
+      </w:r>
+    </w:p>
+    <w:p>
+      <w:pPr>
+        <w:numPr>
+          <w:ilvl w:val="1"/>
+          <w:numId w:val="18"/>
+        </w:numPr>
+      </w:pPr>
+      <w:r>
+        <w:t>Develop the core game logic in GameLogic.py:</w:t>
+      </w:r>
+    </w:p>
+    <w:p>
+      <w:pPr>
+        <w:numPr>
+          <w:ilvl w:val="2"/>
+          <w:numId w:val="18"/>
+        </w:numPr>
+      </w:pPr>
+      <w:r>
+        <w:t xml:space="preserve">Handle </w:t>
+      </w:r>
+      <w:r>
+        <w:rPr>
+          <w:b/>
+          <w:bCs/>
+        </w:rPr>
+        <w:t>Suicide Rule</w:t>
+      </w:r>
+      <w:r>
+        <w:t>: Prevent placing a stone with no liberties.</w:t>
+      </w:r>
+    </w:p>
+    <w:p>
+      <w:pPr>
+        <w:numPr>
+          <w:ilvl w:val="2"/>
+          <w:numId w:val="18"/>
+        </w:numPr>
+      </w:pPr>
+      <w:r>
+        <w:t xml:space="preserve">Handle </w:t>
+      </w:r>
+      <w:r>
+        <w:rPr>
+          <w:b/>
+          <w:bCs/>
+        </w:rPr>
+        <w:t>KO Rule</w:t>
+      </w:r>
+      <w:r>
+        <w:t>: Keep track of previous board states to prevent repeats.</w:t>
+      </w:r>
+    </w:p>
+    <w:p>
+      <w:pPr>
+        <w:numPr>
+          <w:ilvl w:val="1"/>
+          <w:numId w:val="18"/>
+        </w:numPr>
+      </w:pPr>
+      <w:r>
+        <w:t>Manage the turn-taking mechanism (black goes first, then white).</w:t>
+      </w:r>
+    </w:p>
+    <w:p>
+      <w:pPr>
+        <w:numPr>
+          <w:ilvl w:val="0"/>
+          <w:numId w:val="18"/>
+        </w:numPr>
+      </w:pPr>
+      <w:r>
+        <w:rPr>
+          <w:b/>
+          <w:bCs/>
+        </w:rPr>
+        <w:t>Winner Determination</w:t>
+      </w:r>
+      <w:r>
+        <w:t>:</w:t>
+      </w:r>
+    </w:p>
+    <w:p>
+      <w:pPr>
+        <w:numPr>
+          <w:ilvl w:val="1"/>
+          <w:numId w:val="18"/>
+        </w:numPr>
+      </w:pPr>
+      <w:r>
+        <w:t>Implement logic for counting territories and captured stones.</w:t>
+      </w:r>
+    </w:p>
+    <w:p>
+      <w:pPr>
+        <w:numPr>
+          <w:ilvl w:val="1"/>
+          <w:numId w:val="18"/>
+        </w:numPr>
+      </w:pPr>
+      <w:r>
+        <w:t>Develop logic to handle consecutive passes and end the game.</w:t>
+      </w:r>
+    </w:p>
+    <w:p>
+      <w:pPr>
+        <w:numPr>
+          <w:ilvl w:val="0"/>
+          <w:numId w:val="18"/>
+        </w:numPr>
+      </w:pPr>
+      <w:r>
+        <w:rPr>
+          <w:b/>
+          <w:bCs/>
+        </w:rPr>
+        <w:t>Integration</w:t>
+      </w:r>
+      <w:r>
+        <w:t>:</w:t>
+      </w:r>
+    </w:p>
+    <w:p>
+      <w:pPr>
+        <w:numPr>
+          <w:ilvl w:val="1"/>
+          <w:numId w:val="18"/>
+        </w:numPr>
+      </w:pPr>
+      <w:r>
+        <w:t xml:space="preserve">Connect game logic with the GUI (e.g., invoking </w:t>
+      </w:r>
+      <w:proofErr w:type="spellStart"/>
+      <w:r>
+        <w:t>GameLogic</w:t>
+      </w:r>
+      <w:proofErr w:type="spellEnd"/>
+      <w:r>
+        <w:t xml:space="preserve"> methods from Board).</w:t>
+      </w:r>
+      <w:r>
+        <w:br/>
+      </w:r>
+      <w:r>
+        <w:br/>
+      </w:r>
+    </w:p>
+    <w:p>
+      <w:pPr>
+        <w:rPr>
+          <w:b/>
+          <w:bCs/>
+        </w:rPr>
+      </w:pPr>
+      <w:r>
+        <w:t>Getty: Additional features, test, documentation</w:t>
+      </w:r>
+      <w:r>
+        <w:br/>
+      </w:r>
+      <w:r>
+        <w:rPr>
+          <w:b/>
+          <w:bCs/>
+        </w:rPr>
+        <w:t>Primary Responsibilities</w:t>
+      </w:r>
+    </w:p>
+    <w:p>
+      <w:pPr>
+        <w:numPr>
+          <w:ilvl w:val="0"/>
+          <w:numId w:val="19"/>
+        </w:numPr>
+      </w:pPr>
+      <w:r>
+        <w:rPr>
+          <w:b/>
+          <w:bCs/>
+        </w:rPr>
+        <w:t>Advanced Features</w:t>
+      </w:r>
+      <w:r>
+        <w:t>:</w:t>
+      </w:r>
+    </w:p>
+    <w:p>
+      <w:pPr>
+        <w:numPr>
+          <w:ilvl w:val="1"/>
+          <w:numId w:val="19"/>
+        </w:numPr>
+      </w:pPr>
+      <w:r>
+        <w:t xml:space="preserve">Implement scoring and display it using </w:t>
+      </w:r>
+      <w:proofErr w:type="spellStart"/>
+      <w:r>
+        <w:t>ScoreBoard</w:t>
+      </w:r>
+      <w:proofErr w:type="spellEnd"/>
+      <w:r>
+        <w:t xml:space="preserve"> (or equivalent) in score_board.py.</w:t>
+      </w:r>
+    </w:p>
+    <w:p>
+      <w:pPr>
+        <w:numPr>
+          <w:ilvl w:val="1"/>
+          <w:numId w:val="19"/>
+        </w:numPr>
+      </w:pPr>
+      <w:r>
+        <w:t>Add prisoner stone tracking and display.</w:t>
+      </w:r>
+    </w:p>
+    <w:p>
+      <w:pPr>
+        <w:numPr>
+          <w:ilvl w:val="0"/>
+          <w:numId w:val="19"/>
+        </w:numPr>
+      </w:pPr>
+      <w:r>
+        <w:rPr>
+          <w:b/>
+          <w:bCs/>
+        </w:rPr>
+        <w:t>Debugging &amp; Testing</w:t>
+      </w:r>
+      <w:r>
+        <w:t>:</w:t>
+      </w:r>
+    </w:p>
+    <w:p>
+      <w:pPr>
+        <w:numPr>
+          <w:ilvl w:val="1"/>
+          <w:numId w:val="19"/>
+        </w:numPr>
+      </w:pPr>
+      <w:r>
+        <w:t>Write and run test cases for the game logic.</w:t>
+      </w:r>
+    </w:p>
+    <w:p>
+      <w:pPr>
+        <w:numPr>
+          <w:ilvl w:val="1"/>
+          <w:numId w:val="19"/>
+        </w:numPr>
+      </w:pPr>
+      <w:r>
+        <w:t>Ensure the timer works correctly and resets as needed.</w:t>
+      </w:r>
+    </w:p>
+    <w:p>
+      <w:pPr>
+        <w:numPr>
+          <w:ilvl w:val="1"/>
+          <w:numId w:val="19"/>
+        </w:numPr>
+      </w:pPr>
+      <w:r>
+        <w:t>Debug integration issues between GUI and game logic.</w:t>
+      </w:r>
+    </w:p>
+    <w:p>
+      <w:pPr>
+        <w:numPr>
+          <w:ilvl w:val="0"/>
+          <w:numId w:val="19"/>
+        </w:numPr>
+      </w:pPr>
+      <w:r>
+        <w:rPr>
+          <w:b/>
+          <w:bCs/>
+        </w:rPr>
+        <w:t>Documentation</w:t>
+      </w:r>
+      <w:r>
+        <w:t>:</w:t>
+      </w:r>
+    </w:p>
+    <w:p>
+      <w:pPr>
+        <w:numPr>
+          <w:ilvl w:val="1"/>
+          <w:numId w:val="19"/>
+        </w:numPr>
+      </w:pPr>
+      <w:r>
+        <w:t>Complete the UI Design Document (BSC-HGP - Project - UI Design DocumentV1.docx).</w:t>
+      </w:r>
+    </w:p>
+    <w:p>
+      <w:pPr>
+        <w:numPr>
+          <w:ilvl w:val="1"/>
+          <w:numId w:val="19"/>
+        </w:numPr>
+      </w:pPr>
+      <w:r>
+        <w:t>Maintain work logs and assist with GitHub setup.</w:t>
+      </w:r>
+    </w:p>
+    <w:p>
+      <w:pPr>
+        <w:numPr>
+          <w:ilvl w:val="1"/>
+          <w:numId w:val="19"/>
+        </w:numPr>
+      </w:pPr>
+      <w:r>
+        <w:t>Ensure all code is well-commented and adheres to Python best practices.</w:t>
+      </w:r>
+    </w:p>
+    <w:p/>
     <w:p/>
     <w:sectPr>
       <w:pgSz w:w="11900" w:h="16840"/>
@@ -2968,7 +3502,7 @@
 </file>
 
 <file path=word/endnotes.xml><?xml version="1.0" encoding="utf-8"?>
-<w:endnotes xmlns:wpc="http://schemas.microsoft.com/office/word/2010/wordprocessingCanvas" xmlns:cx="http://schemas.microsoft.com/office/drawing/2014/chartex" xmlns:cx1="http://schemas.microsoft.com/office/drawing/2015/9/8/chartex" xmlns:cx2="http://schemas.microsoft.com/office/drawing/2015/10/21/chartex" xmlns:cx3="http://schemas.microsoft.com/office/drawing/2016/5/9/chartex" xmlns:cx4="http://schemas.microsoft.com/office/drawing/2016/5/10/chartex" xmlns:cx5="http://schemas.microsoft.com/office/drawing/2016/5/11/chartex" xmlns:cx6="http://schemas.microsoft.com/office/drawing/2016/5/12/chartex" xmlns:cx7="http://schemas.microsoft.com/office/drawing/2016/5/13/chartex" xmlns:cx8="http://schemas.microsoft.com/office/drawing/2016/5/14/chartex" xmlns:mc="http://schemas.openxmlformats.org/markup-compatibility/2006" xmlns:aink="http://schemas.microsoft.com/office/drawing/2016/ink" xmlns:am3d="http://schemas.microsoft.com/office/drawing/2017/model3d" xmlns:o="urn:schemas-microsoft-com:office:office" xmlns:oel="http://schemas.microsoft.com/office/2019/extlst" xmlns:r="http://schemas.openxmlformats.org/officeDocument/2006/relationships" xmlns:m="http://schemas.openxmlformats.org/officeDocument/2006/math" xmlns:v="urn:schemas-microsoft-com:vml" xmlns:wp14="http://schemas.microsoft.com/office/word/2010/wordprocessingDrawing" xmlns:wp="http://schemas.openxmlformats.org/drawingml/2006/wordprocessingDrawing" xmlns:w10="urn:schemas-microsoft-com:office:word" xmlns:w="http://schemas.openxmlformats.org/wordprocessingml/2006/main" xmlns:w14="http://schemas.microsoft.com/office/word/2010/wordml" xmlns:w15="http://schemas.microsoft.com/office/word/2012/wordml" xmlns:w16cex="http://schemas.microsoft.com/office/word/2018/wordml/cex" xmlns:w16cid="http://schemas.microsoft.com/office/word/2016/wordml/cid" xmlns:w16="http://schemas.microsoft.com/office/word/2018/wordml" xmlns:w16sdtdh="http://schemas.microsoft.com/office/word/2020/wordml/sdtdatahash" xmlns:w16se="http://schemas.microsoft.com/office/word/2015/wordml/symex" xmlns:wpg="http://schemas.microsoft.com/office/word/2010/wordprocessingGroup" xmlns:wpi="http://schemas.microsoft.com/office/word/2010/wordprocessingInk" xmlns:wne="http://schemas.microsoft.com/office/word/2006/wordml" xmlns:wps="http://schemas.microsoft.com/office/word/2010/wordprocessingShape" mc:Ignorable="w14 w15 w16se w16cid w16 w16cex w16sdtdh wp14">
+<w:endnotes xmlns:wpc="http://schemas.microsoft.com/office/word/2010/wordprocessingCanvas" xmlns:cx="http://schemas.microsoft.com/office/drawing/2014/chartex" xmlns:cx1="http://schemas.microsoft.com/office/drawing/2015/9/8/chartex" xmlns:cx2="http://schemas.microsoft.com/office/drawing/2015/10/21/chartex" xmlns:cx3="http://schemas.microsoft.com/office/drawing/2016/5/9/chartex" xmlns:cx4="http://schemas.microsoft.com/office/drawing/2016/5/10/chartex" xmlns:cx5="http://schemas.microsoft.com/office/drawing/2016/5/11/chartex" xmlns:cx6="http://schemas.microsoft.com/office/drawing/2016/5/12/chartex" xmlns:cx7="http://schemas.microsoft.com/office/drawing/2016/5/13/chartex" xmlns:cx8="http://schemas.microsoft.com/office/drawing/2016/5/14/chartex" xmlns:mc="http://schemas.openxmlformats.org/markup-compatibility/2006" xmlns:aink="http://schemas.microsoft.com/office/drawing/2016/ink" xmlns:am3d="http://schemas.microsoft.com/office/drawing/2017/model3d" xmlns:o="urn:schemas-microsoft-com:office:office" xmlns:oel="http://schemas.microsoft.com/office/2019/extlst" xmlns:r="http://schemas.openxmlformats.org/officeDocument/2006/relationships" xmlns:m="http://schemas.openxmlformats.org/officeDocument/2006/math" xmlns:v="urn:schemas-microsoft-com:vml" xmlns:wp14="http://schemas.microsoft.com/office/word/2010/wordprocessingDrawing" xmlns:wp="http://schemas.openxmlformats.org/drawingml/2006/wordprocessingDrawing" xmlns:w10="urn:schemas-microsoft-com:office:word" xmlns:w="http://schemas.openxmlformats.org/wordprocessingml/2006/main" xmlns:w14="http://schemas.microsoft.com/office/word/2010/wordml" xmlns:w15="http://schemas.microsoft.com/office/word/2012/wordml" xmlns:w16cex="http://schemas.microsoft.com/office/word/2018/wordml/cex" xmlns:w16cid="http://schemas.microsoft.com/office/word/2016/wordml/cid" xmlns:w16="http://schemas.microsoft.com/office/word/2018/wordml" xmlns:w16du="http://schemas.microsoft.com/office/word/2023/wordml/word16du" xmlns:w16sdtdh="http://schemas.microsoft.com/office/word/2020/wordml/sdtdatahash" xmlns:w16se="http://schemas.microsoft.com/office/word/2015/wordml/symex" xmlns:wpg="http://schemas.microsoft.com/office/word/2010/wordprocessingGroup" xmlns:wpi="http://schemas.microsoft.com/office/word/2010/wordprocessingInk" xmlns:wne="http://schemas.microsoft.com/office/word/2006/wordml" xmlns:wps="http://schemas.microsoft.com/office/word/2010/wordprocessingShape" mc:Ignorable="w14 w15 w16se w16cid w16 w16cex w16sdtdh w16du wp14">
   <w:endnote w:type="separator" w:id="-1">
     <w:p>
       <w:r>
@@ -2987,7 +3521,7 @@
 </file>
 
 <file path=word/footnotes.xml><?xml version="1.0" encoding="utf-8"?>
-<w:footnotes xmlns:wpc="http://schemas.microsoft.com/office/word/2010/wordprocessingCanvas" xmlns:cx="http://schemas.microsoft.com/office/drawing/2014/chartex" xmlns:cx1="http://schemas.microsoft.com/office/drawing/2015/9/8/chartex" xmlns:cx2="http://schemas.microsoft.com/office/drawing/2015/10/21/chartex" xmlns:cx3="http://schemas.microsoft.com/office/drawing/2016/5/9/chartex" xmlns:cx4="http://schemas.microsoft.com/office/drawing/2016/5/10/chartex" xmlns:cx5="http://schemas.microsoft.com/office/drawing/2016/5/11/chartex" xmlns:cx6="http://schemas.microsoft.com/office/drawing/2016/5/12/chartex" xmlns:cx7="http://schemas.microsoft.com/office/drawing/2016/5/13/chartex" xmlns:cx8="http://schemas.microsoft.com/office/drawing/2016/5/14/chartex" xmlns:mc="http://schemas.openxmlformats.org/markup-compatibility/2006" xmlns:aink="http://schemas.microsoft.com/office/drawing/2016/ink" xmlns:am3d="http://schemas.microsoft.com/office/drawing/2017/model3d" xmlns:o="urn:schemas-microsoft-com:office:office" xmlns:oel="http://schemas.microsoft.com/office/2019/extlst" xmlns:r="http://schemas.openxmlformats.org/officeDocument/2006/relationships" xmlns:m="http://schemas.openxmlformats.org/officeDocument/2006/math" xmlns:v="urn:schemas-microsoft-com:vml" xmlns:wp14="http://schemas.microsoft.com/office/word/2010/wordprocessingDrawing" xmlns:wp="http://schemas.openxmlformats.org/drawingml/2006/wordprocessingDrawing" xmlns:w10="urn:schemas-microsoft-com:office:word" xmlns:w="http://schemas.openxmlformats.org/wordprocessingml/2006/main" xmlns:w14="http://schemas.microsoft.com/office/word/2010/wordml" xmlns:w15="http://schemas.microsoft.com/office/word/2012/wordml" xmlns:w16cex="http://schemas.microsoft.com/office/word/2018/wordml/cex" xmlns:w16cid="http://schemas.microsoft.com/office/word/2016/wordml/cid" xmlns:w16="http://schemas.microsoft.com/office/word/2018/wordml" xmlns:w16sdtdh="http://schemas.microsoft.com/office/word/2020/wordml/sdtdatahash" xmlns:w16se="http://schemas.microsoft.com/office/word/2015/wordml/symex" xmlns:wpg="http://schemas.microsoft.com/office/word/2010/wordprocessingGroup" xmlns:wpi="http://schemas.microsoft.com/office/word/2010/wordprocessingInk" xmlns:wne="http://schemas.microsoft.com/office/word/2006/wordml" xmlns:wps="http://schemas.microsoft.com/office/word/2010/wordprocessingShape" mc:Ignorable="w14 w15 w16se w16cid w16 w16cex w16sdtdh wp14">
+<w:footnotes xmlns:wpc="http://schemas.microsoft.com/office/word/2010/wordprocessingCanvas" xmlns:cx="http://schemas.microsoft.com/office/drawing/2014/chartex" xmlns:cx1="http://schemas.microsoft.com/office/drawing/2015/9/8/chartex" xmlns:cx2="http://schemas.microsoft.com/office/drawing/2015/10/21/chartex" xmlns:cx3="http://schemas.microsoft.com/office/drawing/2016/5/9/chartex" xmlns:cx4="http://schemas.microsoft.com/office/drawing/2016/5/10/chartex" xmlns:cx5="http://schemas.microsoft.com/office/drawing/2016/5/11/chartex" xmlns:cx6="http://schemas.microsoft.com/office/drawing/2016/5/12/chartex" xmlns:cx7="http://schemas.microsoft.com/office/drawing/2016/5/13/chartex" xmlns:cx8="http://schemas.microsoft.com/office/drawing/2016/5/14/chartex" xmlns:mc="http://schemas.openxmlformats.org/markup-compatibility/2006" xmlns:aink="http://schemas.microsoft.com/office/drawing/2016/ink" xmlns:am3d="http://schemas.microsoft.com/office/drawing/2017/model3d" xmlns:o="urn:schemas-microsoft-com:office:office" xmlns:oel="http://schemas.microsoft.com/office/2019/extlst" xmlns:r="http://schemas.openxmlformats.org/officeDocument/2006/relationships" xmlns:m="http://schemas.openxmlformats.org/officeDocument/2006/math" xmlns:v="urn:schemas-microsoft-com:vml" xmlns:wp14="http://schemas.microsoft.com/office/word/2010/wordprocessingDrawing" xmlns:wp="http://schemas.openxmlformats.org/drawingml/2006/wordprocessingDrawing" xmlns:w10="urn:schemas-microsoft-com:office:word" xmlns:w="http://schemas.openxmlformats.org/wordprocessingml/2006/main" xmlns:w14="http://schemas.microsoft.com/office/word/2010/wordml" xmlns:w15="http://schemas.microsoft.com/office/word/2012/wordml" xmlns:w16cex="http://schemas.microsoft.com/office/word/2018/wordml/cex" xmlns:w16cid="http://schemas.microsoft.com/office/word/2016/wordml/cid" xmlns:w16="http://schemas.microsoft.com/office/word/2018/wordml" xmlns:w16du="http://schemas.microsoft.com/office/word/2023/wordml/word16du" xmlns:w16sdtdh="http://schemas.microsoft.com/office/word/2020/wordml/sdtdatahash" xmlns:w16se="http://schemas.microsoft.com/office/word/2015/wordml/symex" xmlns:wpg="http://schemas.microsoft.com/office/word/2010/wordprocessingGroup" xmlns:wpi="http://schemas.microsoft.com/office/word/2010/wordprocessingInk" xmlns:wne="http://schemas.microsoft.com/office/word/2006/wordml" xmlns:wps="http://schemas.microsoft.com/office/word/2010/wordprocessingShape" mc:Ignorable="w14 w15 w16se w16cid w16 w16cex w16sdtdh w16du wp14">
   <w:footnote w:type="separator" w:id="-1">
     <w:p>
       <w:r>
@@ -3006,7 +3540,7 @@
 </file>
 
 <file path=word/numbering.xml><?xml version="1.0" encoding="utf-8"?>
-<w:numbering xmlns:wpc="http://schemas.microsoft.com/office/word/2010/wordprocessingCanvas" xmlns:cx="http://schemas.microsoft.com/office/drawing/2014/chartex" xmlns:cx1="http://schemas.microsoft.com/office/drawing/2015/9/8/chartex" xmlns:cx2="http://schemas.microsoft.com/office/drawing/2015/10/21/chartex" xmlns:cx3="http://schemas.microsoft.com/office/drawing/2016/5/9/chartex" xmlns:cx4="http://schemas.microsoft.com/office/drawing/2016/5/10/chartex" xmlns:cx5="http://schemas.microsoft.com/office/drawing/2016/5/11/chartex" xmlns:cx6="http://schemas.microsoft.com/office/drawing/2016/5/12/chartex" xmlns:cx7="http://schemas.microsoft.com/office/drawing/2016/5/13/chartex" xmlns:cx8="http://schemas.microsoft.com/office/drawing/2016/5/14/chartex" xmlns:mc="http://schemas.openxmlformats.org/markup-compatibility/2006" xmlns:aink="http://schemas.microsoft.com/office/drawing/2016/ink" xmlns:am3d="http://schemas.microsoft.com/office/drawing/2017/model3d" xmlns:o="urn:schemas-microsoft-com:office:office" xmlns:oel="http://schemas.microsoft.com/office/2019/extlst" xmlns:r="http://schemas.openxmlformats.org/officeDocument/2006/relationships" xmlns:m="http://schemas.openxmlformats.org/officeDocument/2006/math" xmlns:v="urn:schemas-microsoft-com:vml" xmlns:wp14="http://schemas.microsoft.com/office/word/2010/wordprocessingDrawing" xmlns:wp="http://schemas.openxmlformats.org/drawingml/2006/wordprocessingDrawing" xmlns:w10="urn:schemas-microsoft-com:office:word" xmlns:w="http://schemas.openxmlformats.org/wordprocessingml/2006/main" xmlns:w14="http://schemas.microsoft.com/office/word/2010/wordml" xmlns:w15="http://schemas.microsoft.com/office/word/2012/wordml" xmlns:w16cex="http://schemas.microsoft.com/office/word/2018/wordml/cex" xmlns:w16cid="http://schemas.microsoft.com/office/word/2016/wordml/cid" xmlns:w16="http://schemas.microsoft.com/office/word/2018/wordml" xmlns:w16sdtdh="http://schemas.microsoft.com/office/word/2020/wordml/sdtdatahash" xmlns:w16se="http://schemas.microsoft.com/office/word/2015/wordml/symex" xmlns:wpg="http://schemas.microsoft.com/office/word/2010/wordprocessingGroup" xmlns:wpi="http://schemas.microsoft.com/office/word/2010/wordprocessingInk" xmlns:wne="http://schemas.microsoft.com/office/word/2006/wordml" xmlns:wps="http://schemas.microsoft.com/office/word/2010/wordprocessingShape" mc:Ignorable="w14 w15 w16se w16cid w16 w16cex w16sdtdh wp14">
+<w:numbering xmlns:wpc="http://schemas.microsoft.com/office/word/2010/wordprocessingCanvas" xmlns:cx="http://schemas.microsoft.com/office/drawing/2014/chartex" xmlns:cx1="http://schemas.microsoft.com/office/drawing/2015/9/8/chartex" xmlns:cx2="http://schemas.microsoft.com/office/drawing/2015/10/21/chartex" xmlns:cx3="http://schemas.microsoft.com/office/drawing/2016/5/9/chartex" xmlns:cx4="http://schemas.microsoft.com/office/drawing/2016/5/10/chartex" xmlns:cx5="http://schemas.microsoft.com/office/drawing/2016/5/11/chartex" xmlns:cx6="http://schemas.microsoft.com/office/drawing/2016/5/12/chartex" xmlns:cx7="http://schemas.microsoft.com/office/drawing/2016/5/13/chartex" xmlns:cx8="http://schemas.microsoft.com/office/drawing/2016/5/14/chartex" xmlns:mc="http://schemas.openxmlformats.org/markup-compatibility/2006" xmlns:aink="http://schemas.microsoft.com/office/drawing/2016/ink" xmlns:am3d="http://schemas.microsoft.com/office/drawing/2017/model3d" xmlns:o="urn:schemas-microsoft-com:office:office" xmlns:oel="http://schemas.microsoft.com/office/2019/extlst" xmlns:r="http://schemas.openxmlformats.org/officeDocument/2006/relationships" xmlns:m="http://schemas.openxmlformats.org/officeDocument/2006/math" xmlns:v="urn:schemas-microsoft-com:vml" xmlns:wp14="http://schemas.microsoft.com/office/word/2010/wordprocessingDrawing" xmlns:wp="http://schemas.openxmlformats.org/drawingml/2006/wordprocessingDrawing" xmlns:w10="urn:schemas-microsoft-com:office:word" xmlns:w="http://schemas.openxmlformats.org/wordprocessingml/2006/main" xmlns:w14="http://schemas.microsoft.com/office/word/2010/wordml" xmlns:w15="http://schemas.microsoft.com/office/word/2012/wordml" xmlns:w16cex="http://schemas.microsoft.com/office/word/2018/wordml/cex" xmlns:w16cid="http://schemas.microsoft.com/office/word/2016/wordml/cid" xmlns:w16="http://schemas.microsoft.com/office/word/2018/wordml" xmlns:w16du="http://schemas.microsoft.com/office/word/2023/wordml/word16du" xmlns:w16sdtdh="http://schemas.microsoft.com/office/word/2020/wordml/sdtdatahash" xmlns:w16se="http://schemas.microsoft.com/office/word/2015/wordml/symex" xmlns:wpg="http://schemas.microsoft.com/office/word/2010/wordprocessingGroup" xmlns:wpi="http://schemas.microsoft.com/office/word/2010/wordprocessingInk" xmlns:wne="http://schemas.microsoft.com/office/word/2006/wordml" xmlns:wps="http://schemas.microsoft.com/office/word/2010/wordprocessingShape" mc:Ignorable="w14 w15 w16se w16cid w16 w16cex w16sdtdh w16du wp14">
   <w:abstractNum w:abstractNumId="0" w15:restartNumberingAfterBreak="0">
     <w:nsid w:val="101D6EBE"/>
     <w:multiLevelType w:val="hybridMultilevel"/>
@@ -3120,6 +3654,155 @@
     </w:lvl>
   </w:abstractNum>
   <w:abstractNum w:abstractNumId="1" w15:restartNumberingAfterBreak="0">
+    <w:nsid w:val="146356FA"/>
+    <w:multiLevelType w:val="multilevel"/>
+    <w:tmpl w:val="D74C0F9A"/>
+    <w:lvl w:ilvl="0">
+      <w:start w:val="1"/>
+      <w:numFmt w:val="bullet"/>
+      <w:lvlText w:val=""/>
+      <w:lvlJc w:val="left"/>
+      <w:pPr>
+        <w:tabs>
+          <w:tab w:val="num" w:pos="720"/>
+        </w:tabs>
+        <w:ind w:left="720" w:hanging="360"/>
+      </w:pPr>
+      <w:rPr>
+        <w:rFonts w:ascii="Symbol" w:hAnsi="Symbol" w:hint="default"/>
+        <w:sz w:val="20"/>
+      </w:rPr>
+    </w:lvl>
+    <w:lvl w:ilvl="1">
+      <w:start w:val="1"/>
+      <w:numFmt w:val="bullet"/>
+      <w:lvlText w:val="o"/>
+      <w:lvlJc w:val="left"/>
+      <w:pPr>
+        <w:tabs>
+          <w:tab w:val="num" w:pos="1440"/>
+        </w:tabs>
+        <w:ind w:left="1440" w:hanging="360"/>
+      </w:pPr>
+      <w:rPr>
+        <w:rFonts w:ascii="Courier New" w:hAnsi="Courier New" w:cs="Times New Roman" w:hint="default"/>
+        <w:sz w:val="20"/>
+      </w:rPr>
+    </w:lvl>
+    <w:lvl w:ilvl="2">
+      <w:start w:val="1"/>
+      <w:numFmt w:val="bullet"/>
+      <w:lvlText w:val=""/>
+      <w:lvlJc w:val="left"/>
+      <w:pPr>
+        <w:tabs>
+          <w:tab w:val="num" w:pos="2160"/>
+        </w:tabs>
+        <w:ind w:left="2160" w:hanging="360"/>
+      </w:pPr>
+      <w:rPr>
+        <w:rFonts w:ascii="Wingdings" w:hAnsi="Wingdings" w:hint="default"/>
+        <w:sz w:val="20"/>
+      </w:rPr>
+    </w:lvl>
+    <w:lvl w:ilvl="3">
+      <w:start w:val="1"/>
+      <w:numFmt w:val="bullet"/>
+      <w:lvlText w:val=""/>
+      <w:lvlJc w:val="left"/>
+      <w:pPr>
+        <w:tabs>
+          <w:tab w:val="num" w:pos="2880"/>
+        </w:tabs>
+        <w:ind w:left="2880" w:hanging="360"/>
+      </w:pPr>
+      <w:rPr>
+        <w:rFonts w:ascii="Wingdings" w:hAnsi="Wingdings" w:hint="default"/>
+        <w:sz w:val="20"/>
+      </w:rPr>
+    </w:lvl>
+    <w:lvl w:ilvl="4">
+      <w:start w:val="1"/>
+      <w:numFmt w:val="bullet"/>
+      <w:lvlText w:val=""/>
+      <w:lvlJc w:val="left"/>
+      <w:pPr>
+        <w:tabs>
+          <w:tab w:val="num" w:pos="3600"/>
+        </w:tabs>
+        <w:ind w:left="3600" w:hanging="360"/>
+      </w:pPr>
+      <w:rPr>
+        <w:rFonts w:ascii="Wingdings" w:hAnsi="Wingdings" w:hint="default"/>
+        <w:sz w:val="20"/>
+      </w:rPr>
+    </w:lvl>
+    <w:lvl w:ilvl="5">
+      <w:start w:val="1"/>
+      <w:numFmt w:val="bullet"/>
+      <w:lvlText w:val=""/>
+      <w:lvlJc w:val="left"/>
+      <w:pPr>
+        <w:tabs>
+          <w:tab w:val="num" w:pos="4320"/>
+        </w:tabs>
+        <w:ind w:left="4320" w:hanging="360"/>
+      </w:pPr>
+      <w:rPr>
+        <w:rFonts w:ascii="Wingdings" w:hAnsi="Wingdings" w:hint="default"/>
+        <w:sz w:val="20"/>
+      </w:rPr>
+    </w:lvl>
+    <w:lvl w:ilvl="6">
+      <w:start w:val="1"/>
+      <w:numFmt w:val="bullet"/>
+      <w:lvlText w:val=""/>
+      <w:lvlJc w:val="left"/>
+      <w:pPr>
+        <w:tabs>
+          <w:tab w:val="num" w:pos="5040"/>
+        </w:tabs>
+        <w:ind w:left="5040" w:hanging="360"/>
+      </w:pPr>
+      <w:rPr>
+        <w:rFonts w:ascii="Wingdings" w:hAnsi="Wingdings" w:hint="default"/>
+        <w:sz w:val="20"/>
+      </w:rPr>
+    </w:lvl>
+    <w:lvl w:ilvl="7">
+      <w:start w:val="1"/>
+      <w:numFmt w:val="bullet"/>
+      <w:lvlText w:val=""/>
+      <w:lvlJc w:val="left"/>
+      <w:pPr>
+        <w:tabs>
+          <w:tab w:val="num" w:pos="5760"/>
+        </w:tabs>
+        <w:ind w:left="5760" w:hanging="360"/>
+      </w:pPr>
+      <w:rPr>
+        <w:rFonts w:ascii="Wingdings" w:hAnsi="Wingdings" w:hint="default"/>
+        <w:sz w:val="20"/>
+      </w:rPr>
+    </w:lvl>
+    <w:lvl w:ilvl="8">
+      <w:start w:val="1"/>
+      <w:numFmt w:val="bullet"/>
+      <w:lvlText w:val=""/>
+      <w:lvlJc w:val="left"/>
+      <w:pPr>
+        <w:tabs>
+          <w:tab w:val="num" w:pos="6480"/>
+        </w:tabs>
+        <w:ind w:left="6480" w:hanging="360"/>
+      </w:pPr>
+      <w:rPr>
+        <w:rFonts w:ascii="Wingdings" w:hAnsi="Wingdings" w:hint="default"/>
+        <w:sz w:val="20"/>
+      </w:rPr>
+    </w:lvl>
+  </w:abstractNum>
+  <w:abstractNum w:abstractNumId="2" w15:restartNumberingAfterBreak="0">
     <w:nsid w:val="151164A9"/>
     <w:multiLevelType w:val="hybridMultilevel"/>
     <w:tmpl w:val="9FC4CCEA"/>
@@ -3208,7 +3891,7 @@
       </w:pPr>
     </w:lvl>
   </w:abstractNum>
-  <w:abstractNum w:abstractNumId="2" w15:restartNumberingAfterBreak="0">
+  <w:abstractNum w:abstractNumId="3" w15:restartNumberingAfterBreak="0">
     <w:nsid w:val="1D981728"/>
     <w:multiLevelType w:val="multilevel"/>
     <w:tmpl w:val="2F88F51C"/>
@@ -3357,7 +4040,7 @@
       </w:rPr>
     </w:lvl>
   </w:abstractNum>
-  <w:abstractNum w:abstractNumId="3" w15:restartNumberingAfterBreak="0">
+  <w:abstractNum w:abstractNumId="4" w15:restartNumberingAfterBreak="0">
     <w:nsid w:val="1FE70639"/>
     <w:multiLevelType w:val="hybridMultilevel"/>
     <w:tmpl w:val="B3101ED6"/>
@@ -3470,7 +4153,156 @@
       </w:rPr>
     </w:lvl>
   </w:abstractNum>
-  <w:abstractNum w:abstractNumId="4" w15:restartNumberingAfterBreak="0">
+  <w:abstractNum w:abstractNumId="5" w15:restartNumberingAfterBreak="0">
+    <w:nsid w:val="232A3D81"/>
+    <w:multiLevelType w:val="multilevel"/>
+    <w:tmpl w:val="99503224"/>
+    <w:lvl w:ilvl="0">
+      <w:start w:val="1"/>
+      <w:numFmt w:val="bullet"/>
+      <w:lvlText w:val=""/>
+      <w:lvlJc w:val="left"/>
+      <w:pPr>
+        <w:tabs>
+          <w:tab w:val="num" w:pos="720"/>
+        </w:tabs>
+        <w:ind w:left="720" w:hanging="360"/>
+      </w:pPr>
+      <w:rPr>
+        <w:rFonts w:ascii="Symbol" w:hAnsi="Symbol" w:hint="default"/>
+        <w:sz w:val="20"/>
+      </w:rPr>
+    </w:lvl>
+    <w:lvl w:ilvl="1">
+      <w:start w:val="1"/>
+      <w:numFmt w:val="bullet"/>
+      <w:lvlText w:val="o"/>
+      <w:lvlJc w:val="left"/>
+      <w:pPr>
+        <w:tabs>
+          <w:tab w:val="num" w:pos="1440"/>
+        </w:tabs>
+        <w:ind w:left="1440" w:hanging="360"/>
+      </w:pPr>
+      <w:rPr>
+        <w:rFonts w:ascii="Courier New" w:hAnsi="Courier New" w:cs="Times New Roman" w:hint="default"/>
+        <w:sz w:val="20"/>
+      </w:rPr>
+    </w:lvl>
+    <w:lvl w:ilvl="2">
+      <w:start w:val="1"/>
+      <w:numFmt w:val="bullet"/>
+      <w:lvlText w:val=""/>
+      <w:lvlJc w:val="left"/>
+      <w:pPr>
+        <w:tabs>
+          <w:tab w:val="num" w:pos="2160"/>
+        </w:tabs>
+        <w:ind w:left="2160" w:hanging="360"/>
+      </w:pPr>
+      <w:rPr>
+        <w:rFonts w:ascii="Wingdings" w:hAnsi="Wingdings" w:hint="default"/>
+        <w:sz w:val="20"/>
+      </w:rPr>
+    </w:lvl>
+    <w:lvl w:ilvl="3">
+      <w:start w:val="1"/>
+      <w:numFmt w:val="bullet"/>
+      <w:lvlText w:val=""/>
+      <w:lvlJc w:val="left"/>
+      <w:pPr>
+        <w:tabs>
+          <w:tab w:val="num" w:pos="2880"/>
+        </w:tabs>
+        <w:ind w:left="2880" w:hanging="360"/>
+      </w:pPr>
+      <w:rPr>
+        <w:rFonts w:ascii="Wingdings" w:hAnsi="Wingdings" w:hint="default"/>
+        <w:sz w:val="20"/>
+      </w:rPr>
+    </w:lvl>
+    <w:lvl w:ilvl="4">
+      <w:start w:val="1"/>
+      <w:numFmt w:val="bullet"/>
+      <w:lvlText w:val=""/>
+      <w:lvlJc w:val="left"/>
+      <w:pPr>
+        <w:tabs>
+          <w:tab w:val="num" w:pos="3600"/>
+        </w:tabs>
+        <w:ind w:left="3600" w:hanging="360"/>
+      </w:pPr>
+      <w:rPr>
+        <w:rFonts w:ascii="Wingdings" w:hAnsi="Wingdings" w:hint="default"/>
+        <w:sz w:val="20"/>
+      </w:rPr>
+    </w:lvl>
+    <w:lvl w:ilvl="5">
+      <w:start w:val="1"/>
+      <w:numFmt w:val="bullet"/>
+      <w:lvlText w:val=""/>
+      <w:lvlJc w:val="left"/>
+      <w:pPr>
+        <w:tabs>
+          <w:tab w:val="num" w:pos="4320"/>
+        </w:tabs>
+        <w:ind w:left="4320" w:hanging="360"/>
+      </w:pPr>
+      <w:rPr>
+        <w:rFonts w:ascii="Wingdings" w:hAnsi="Wingdings" w:hint="default"/>
+        <w:sz w:val="20"/>
+      </w:rPr>
+    </w:lvl>
+    <w:lvl w:ilvl="6">
+      <w:start w:val="1"/>
+      <w:numFmt w:val="bullet"/>
+      <w:lvlText w:val=""/>
+      <w:lvlJc w:val="left"/>
+      <w:pPr>
+        <w:tabs>
+          <w:tab w:val="num" w:pos="5040"/>
+        </w:tabs>
+        <w:ind w:left="5040" w:hanging="360"/>
+      </w:pPr>
+      <w:rPr>
+        <w:rFonts w:ascii="Wingdings" w:hAnsi="Wingdings" w:hint="default"/>
+        <w:sz w:val="20"/>
+      </w:rPr>
+    </w:lvl>
+    <w:lvl w:ilvl="7">
+      <w:start w:val="1"/>
+      <w:numFmt w:val="bullet"/>
+      <w:lvlText w:val=""/>
+      <w:lvlJc w:val="left"/>
+      <w:pPr>
+        <w:tabs>
+          <w:tab w:val="num" w:pos="5760"/>
+        </w:tabs>
+        <w:ind w:left="5760" w:hanging="360"/>
+      </w:pPr>
+      <w:rPr>
+        <w:rFonts w:ascii="Wingdings" w:hAnsi="Wingdings" w:hint="default"/>
+        <w:sz w:val="20"/>
+      </w:rPr>
+    </w:lvl>
+    <w:lvl w:ilvl="8">
+      <w:start w:val="1"/>
+      <w:numFmt w:val="bullet"/>
+      <w:lvlText w:val=""/>
+      <w:lvlJc w:val="left"/>
+      <w:pPr>
+        <w:tabs>
+          <w:tab w:val="num" w:pos="6480"/>
+        </w:tabs>
+        <w:ind w:left="6480" w:hanging="360"/>
+      </w:pPr>
+      <w:rPr>
+        <w:rFonts w:ascii="Wingdings" w:hAnsi="Wingdings" w:hint="default"/>
+        <w:sz w:val="20"/>
+      </w:rPr>
+    </w:lvl>
+  </w:abstractNum>
+  <w:abstractNum w:abstractNumId="6" w15:restartNumberingAfterBreak="0">
     <w:nsid w:val="355A76C3"/>
     <w:multiLevelType w:val="hybridMultilevel"/>
     <w:tmpl w:val="DB5E44B4"/>
@@ -3583,7 +4415,7 @@
       </w:rPr>
     </w:lvl>
   </w:abstractNum>
-  <w:abstractNum w:abstractNumId="5" w15:restartNumberingAfterBreak="0">
+  <w:abstractNum w:abstractNumId="7" w15:restartNumberingAfterBreak="0">
     <w:nsid w:val="3B696CAE"/>
     <w:multiLevelType w:val="hybridMultilevel"/>
     <w:tmpl w:val="4DB46C7E"/>
@@ -3696,7 +4528,7 @@
       </w:rPr>
     </w:lvl>
   </w:abstractNum>
-  <w:abstractNum w:abstractNumId="6" w15:restartNumberingAfterBreak="0">
+  <w:abstractNum w:abstractNumId="8" w15:restartNumberingAfterBreak="0">
     <w:nsid w:val="4ACA6276"/>
     <w:multiLevelType w:val="hybridMultilevel"/>
     <w:tmpl w:val="1214FB26"/>
@@ -3788,7 +4620,7 @@
       </w:pPr>
     </w:lvl>
   </w:abstractNum>
-  <w:abstractNum w:abstractNumId="7" w15:restartNumberingAfterBreak="0">
+  <w:abstractNum w:abstractNumId="9" w15:restartNumberingAfterBreak="0">
     <w:nsid w:val="577C68FE"/>
     <w:multiLevelType w:val="hybridMultilevel"/>
     <w:tmpl w:val="29D67E1A"/>
@@ -3901,7 +4733,156 @@
       </w:rPr>
     </w:lvl>
   </w:abstractNum>
-  <w:abstractNum w:abstractNumId="8" w15:restartNumberingAfterBreak="0">
+  <w:abstractNum w:abstractNumId="10" w15:restartNumberingAfterBreak="0">
+    <w:nsid w:val="5C4E60EE"/>
+    <w:multiLevelType w:val="multilevel"/>
+    <w:tmpl w:val="C750DCA6"/>
+    <w:lvl w:ilvl="0">
+      <w:start w:val="1"/>
+      <w:numFmt w:val="bullet"/>
+      <w:lvlText w:val=""/>
+      <w:lvlJc w:val="left"/>
+      <w:pPr>
+        <w:tabs>
+          <w:tab w:val="num" w:pos="720"/>
+        </w:tabs>
+        <w:ind w:left="720" w:hanging="360"/>
+      </w:pPr>
+      <w:rPr>
+        <w:rFonts w:ascii="Symbol" w:hAnsi="Symbol" w:hint="default"/>
+        <w:sz w:val="20"/>
+      </w:rPr>
+    </w:lvl>
+    <w:lvl w:ilvl="1">
+      <w:start w:val="1"/>
+      <w:numFmt w:val="bullet"/>
+      <w:lvlText w:val="o"/>
+      <w:lvlJc w:val="left"/>
+      <w:pPr>
+        <w:tabs>
+          <w:tab w:val="num" w:pos="1440"/>
+        </w:tabs>
+        <w:ind w:left="1440" w:hanging="360"/>
+      </w:pPr>
+      <w:rPr>
+        <w:rFonts w:ascii="Courier New" w:hAnsi="Courier New" w:cs="Times New Roman" w:hint="default"/>
+        <w:sz w:val="20"/>
+      </w:rPr>
+    </w:lvl>
+    <w:lvl w:ilvl="2">
+      <w:start w:val="1"/>
+      <w:numFmt w:val="bullet"/>
+      <w:lvlText w:val=""/>
+      <w:lvlJc w:val="left"/>
+      <w:pPr>
+        <w:tabs>
+          <w:tab w:val="num" w:pos="2160"/>
+        </w:tabs>
+        <w:ind w:left="2160" w:hanging="360"/>
+      </w:pPr>
+      <w:rPr>
+        <w:rFonts w:ascii="Wingdings" w:hAnsi="Wingdings" w:hint="default"/>
+        <w:sz w:val="20"/>
+      </w:rPr>
+    </w:lvl>
+    <w:lvl w:ilvl="3">
+      <w:start w:val="1"/>
+      <w:numFmt w:val="bullet"/>
+      <w:lvlText w:val=""/>
+      <w:lvlJc w:val="left"/>
+      <w:pPr>
+        <w:tabs>
+          <w:tab w:val="num" w:pos="2880"/>
+        </w:tabs>
+        <w:ind w:left="2880" w:hanging="360"/>
+      </w:pPr>
+      <w:rPr>
+        <w:rFonts w:ascii="Wingdings" w:hAnsi="Wingdings" w:hint="default"/>
+        <w:sz w:val="20"/>
+      </w:rPr>
+    </w:lvl>
+    <w:lvl w:ilvl="4">
+      <w:start w:val="1"/>
+      <w:numFmt w:val="bullet"/>
+      <w:lvlText w:val=""/>
+      <w:lvlJc w:val="left"/>
+      <w:pPr>
+        <w:tabs>
+          <w:tab w:val="num" w:pos="3600"/>
+        </w:tabs>
+        <w:ind w:left="3600" w:hanging="360"/>
+      </w:pPr>
+      <w:rPr>
+        <w:rFonts w:ascii="Wingdings" w:hAnsi="Wingdings" w:hint="default"/>
+        <w:sz w:val="20"/>
+      </w:rPr>
+    </w:lvl>
+    <w:lvl w:ilvl="5">
+      <w:start w:val="1"/>
+      <w:numFmt w:val="bullet"/>
+      <w:lvlText w:val=""/>
+      <w:lvlJc w:val="left"/>
+      <w:pPr>
+        <w:tabs>
+          <w:tab w:val="num" w:pos="4320"/>
+        </w:tabs>
+        <w:ind w:left="4320" w:hanging="360"/>
+      </w:pPr>
+      <w:rPr>
+        <w:rFonts w:ascii="Wingdings" w:hAnsi="Wingdings" w:hint="default"/>
+        <w:sz w:val="20"/>
+      </w:rPr>
+    </w:lvl>
+    <w:lvl w:ilvl="6">
+      <w:start w:val="1"/>
+      <w:numFmt w:val="bullet"/>
+      <w:lvlText w:val=""/>
+      <w:lvlJc w:val="left"/>
+      <w:pPr>
+        <w:tabs>
+          <w:tab w:val="num" w:pos="5040"/>
+        </w:tabs>
+        <w:ind w:left="5040" w:hanging="360"/>
+      </w:pPr>
+      <w:rPr>
+        <w:rFonts w:ascii="Wingdings" w:hAnsi="Wingdings" w:hint="default"/>
+        <w:sz w:val="20"/>
+      </w:rPr>
+    </w:lvl>
+    <w:lvl w:ilvl="7">
+      <w:start w:val="1"/>
+      <w:numFmt w:val="bullet"/>
+      <w:lvlText w:val=""/>
+      <w:lvlJc w:val="left"/>
+      <w:pPr>
+        <w:tabs>
+          <w:tab w:val="num" w:pos="5760"/>
+        </w:tabs>
+        <w:ind w:left="5760" w:hanging="360"/>
+      </w:pPr>
+      <w:rPr>
+        <w:rFonts w:ascii="Wingdings" w:hAnsi="Wingdings" w:hint="default"/>
+        <w:sz w:val="20"/>
+      </w:rPr>
+    </w:lvl>
+    <w:lvl w:ilvl="8">
+      <w:start w:val="1"/>
+      <w:numFmt w:val="bullet"/>
+      <w:lvlText w:val=""/>
+      <w:lvlJc w:val="left"/>
+      <w:pPr>
+        <w:tabs>
+          <w:tab w:val="num" w:pos="6480"/>
+        </w:tabs>
+        <w:ind w:left="6480" w:hanging="360"/>
+      </w:pPr>
+      <w:rPr>
+        <w:rFonts w:ascii="Wingdings" w:hAnsi="Wingdings" w:hint="default"/>
+        <w:sz w:val="20"/>
+      </w:rPr>
+    </w:lvl>
+  </w:abstractNum>
+  <w:abstractNum w:abstractNumId="11" w15:restartNumberingAfterBreak="0">
     <w:nsid w:val="693F64FC"/>
     <w:multiLevelType w:val="hybridMultilevel"/>
     <w:tmpl w:val="C8E81BD6"/>
@@ -4014,7 +4995,7 @@
       </w:rPr>
     </w:lvl>
   </w:abstractNum>
-  <w:abstractNum w:abstractNumId="9" w15:restartNumberingAfterBreak="0">
+  <w:abstractNum w:abstractNumId="12" w15:restartNumberingAfterBreak="0">
     <w:nsid w:val="6B6B2F6E"/>
     <w:multiLevelType w:val="hybridMultilevel"/>
     <w:tmpl w:val="971465D4"/>
@@ -4127,7 +5108,7 @@
       </w:rPr>
     </w:lvl>
   </w:abstractNum>
-  <w:abstractNum w:abstractNumId="10" w15:restartNumberingAfterBreak="0">
+  <w:abstractNum w:abstractNumId="13" w15:restartNumberingAfterBreak="0">
     <w:nsid w:val="719E0F11"/>
     <w:multiLevelType w:val="hybridMultilevel"/>
     <w:tmpl w:val="4502E520"/>
@@ -4240,7 +5221,7 @@
       </w:rPr>
     </w:lvl>
   </w:abstractNum>
-  <w:abstractNum w:abstractNumId="11" w15:restartNumberingAfterBreak="0">
+  <w:abstractNum w:abstractNumId="14" w15:restartNumberingAfterBreak="0">
     <w:nsid w:val="7CE246C7"/>
     <w:multiLevelType w:val="hybridMultilevel"/>
     <w:tmpl w:val="1248B6DA"/>
@@ -4353,7 +5334,7 @@
       </w:rPr>
     </w:lvl>
   </w:abstractNum>
-  <w:abstractNum w:abstractNumId="12" w15:restartNumberingAfterBreak="0">
+  <w:abstractNum w:abstractNumId="15" w15:restartNumberingAfterBreak="0">
     <w:nsid w:val="7FF831BB"/>
     <w:multiLevelType w:val="hybridMultilevel"/>
     <w:tmpl w:val="3C32D862"/>
@@ -4467,49 +5448,139 @@
     </w:lvl>
   </w:abstractNum>
   <w:num w:numId="1" w16cid:durableId="1471753433">
-    <w:abstractNumId w:val="2"/>
+    <w:abstractNumId w:val="3"/>
   </w:num>
   <w:num w:numId="2" w16cid:durableId="1651983959">
+    <w:abstractNumId w:val="12"/>
+  </w:num>
+  <w:num w:numId="3" w16cid:durableId="938179043">
+    <w:abstractNumId w:val="13"/>
+  </w:num>
+  <w:num w:numId="4" w16cid:durableId="986474916">
     <w:abstractNumId w:val="9"/>
   </w:num>
-  <w:num w:numId="3" w16cid:durableId="938179043">
-    <w:abstractNumId w:val="10"/>
+  <w:num w:numId="5" w16cid:durableId="60949862">
+    <w:abstractNumId w:val="14"/>
   </w:num>
-  <w:num w:numId="4" w16cid:durableId="986474916">
+  <w:num w:numId="6" w16cid:durableId="11688272">
+    <w:abstractNumId w:val="6"/>
+  </w:num>
+  <w:num w:numId="7" w16cid:durableId="1772167545">
+    <w:abstractNumId w:val="11"/>
+  </w:num>
+  <w:num w:numId="8" w16cid:durableId="1876116736">
     <w:abstractNumId w:val="7"/>
   </w:num>
-  <w:num w:numId="5" w16cid:durableId="60949862">
-    <w:abstractNumId w:val="11"/>
+  <w:num w:numId="9" w16cid:durableId="358556546">
+    <w:abstractNumId w:val="8"/>
   </w:num>
-  <w:num w:numId="6" w16cid:durableId="11688272">
+  <w:num w:numId="10" w16cid:durableId="1775519931">
+    <w:abstractNumId w:val="15"/>
+  </w:num>
+  <w:num w:numId="11" w16cid:durableId="2082025158">
     <w:abstractNumId w:val="4"/>
   </w:num>
-  <w:num w:numId="7" w16cid:durableId="1772167545">
-    <w:abstractNumId w:val="8"/>
-  </w:num>
-  <w:num w:numId="8" w16cid:durableId="1876116736">
-    <w:abstractNumId w:val="5"/>
-  </w:num>
-  <w:num w:numId="9" w16cid:durableId="358556546">
-    <w:abstractNumId w:val="6"/>
-  </w:num>
-  <w:num w:numId="10" w16cid:durableId="1775519931">
-    <w:abstractNumId w:val="12"/>
-  </w:num>
-  <w:num w:numId="11" w16cid:durableId="2082025158">
-    <w:abstractNumId w:val="3"/>
-  </w:num>
   <w:num w:numId="12" w16cid:durableId="371685399">
-    <w:abstractNumId w:val="1"/>
+    <w:abstractNumId w:val="2"/>
   </w:num>
   <w:num w:numId="13" w16cid:durableId="902372587">
     <w:abstractNumId w:val="0"/>
+  </w:num>
+  <w:num w:numId="14" w16cid:durableId="2112773649">
+    <w:abstractNumId w:val="2"/>
+    <w:lvlOverride w:ilvl="0">
+      <w:startOverride w:val="1"/>
+    </w:lvlOverride>
+    <w:lvlOverride w:ilvl="1">
+      <w:startOverride w:val="1"/>
+    </w:lvlOverride>
+    <w:lvlOverride w:ilvl="2">
+      <w:startOverride w:val="1"/>
+    </w:lvlOverride>
+    <w:lvlOverride w:ilvl="3">
+      <w:startOverride w:val="1"/>
+    </w:lvlOverride>
+    <w:lvlOverride w:ilvl="4">
+      <w:startOverride w:val="1"/>
+    </w:lvlOverride>
+    <w:lvlOverride w:ilvl="5">
+      <w:startOverride w:val="1"/>
+    </w:lvlOverride>
+    <w:lvlOverride w:ilvl="6">
+      <w:startOverride w:val="1"/>
+    </w:lvlOverride>
+    <w:lvlOverride w:ilvl="7">
+      <w:startOverride w:val="1"/>
+    </w:lvlOverride>
+    <w:lvlOverride w:ilvl="8">
+      <w:startOverride w:val="1"/>
+    </w:lvlOverride>
+  </w:num>
+  <w:num w:numId="15" w16cid:durableId="1390616812">
+    <w:abstractNumId w:val="4"/>
+    <w:lvlOverride w:ilvl="0"/>
+    <w:lvlOverride w:ilvl="1"/>
+    <w:lvlOverride w:ilvl="2"/>
+    <w:lvlOverride w:ilvl="3"/>
+    <w:lvlOverride w:ilvl="4"/>
+    <w:lvlOverride w:ilvl="5"/>
+    <w:lvlOverride w:ilvl="6"/>
+    <w:lvlOverride w:ilvl="7"/>
+    <w:lvlOverride w:ilvl="8"/>
+  </w:num>
+  <w:num w:numId="16" w16cid:durableId="1237478395">
+    <w:abstractNumId w:val="15"/>
+    <w:lvlOverride w:ilvl="0"/>
+    <w:lvlOverride w:ilvl="1"/>
+    <w:lvlOverride w:ilvl="2"/>
+    <w:lvlOverride w:ilvl="3"/>
+    <w:lvlOverride w:ilvl="4"/>
+    <w:lvlOverride w:ilvl="5"/>
+    <w:lvlOverride w:ilvl="6"/>
+    <w:lvlOverride w:ilvl="7"/>
+    <w:lvlOverride w:ilvl="8"/>
+  </w:num>
+  <w:num w:numId="17" w16cid:durableId="2103061420">
+    <w:abstractNumId w:val="1"/>
+    <w:lvlOverride w:ilvl="0"/>
+    <w:lvlOverride w:ilvl="1"/>
+    <w:lvlOverride w:ilvl="2"/>
+    <w:lvlOverride w:ilvl="3"/>
+    <w:lvlOverride w:ilvl="4"/>
+    <w:lvlOverride w:ilvl="5"/>
+    <w:lvlOverride w:ilvl="6"/>
+    <w:lvlOverride w:ilvl="7"/>
+    <w:lvlOverride w:ilvl="8"/>
+  </w:num>
+  <w:num w:numId="18" w16cid:durableId="1588228879">
+    <w:abstractNumId w:val="5"/>
+    <w:lvlOverride w:ilvl="0"/>
+    <w:lvlOverride w:ilvl="1"/>
+    <w:lvlOverride w:ilvl="2"/>
+    <w:lvlOverride w:ilvl="3"/>
+    <w:lvlOverride w:ilvl="4"/>
+    <w:lvlOverride w:ilvl="5"/>
+    <w:lvlOverride w:ilvl="6"/>
+    <w:lvlOverride w:ilvl="7"/>
+    <w:lvlOverride w:ilvl="8"/>
+  </w:num>
+  <w:num w:numId="19" w16cid:durableId="50233266">
+    <w:abstractNumId w:val="10"/>
+    <w:lvlOverride w:ilvl="0"/>
+    <w:lvlOverride w:ilvl="1"/>
+    <w:lvlOverride w:ilvl="2"/>
+    <w:lvlOverride w:ilvl="3"/>
+    <w:lvlOverride w:ilvl="4"/>
+    <w:lvlOverride w:ilvl="5"/>
+    <w:lvlOverride w:ilvl="6"/>
+    <w:lvlOverride w:ilvl="7"/>
+    <w:lvlOverride w:ilvl="8"/>
   </w:num>
 </w:numbering>
 </file>
 
 <file path=word/styles.xml><?xml version="1.0" encoding="utf-8"?>
-<w:styles xmlns:mc="http://schemas.openxmlformats.org/markup-compatibility/2006" xmlns:r="http://schemas.openxmlformats.org/officeDocument/2006/relationships" xmlns:w="http://schemas.openxmlformats.org/wordprocessingml/2006/main" xmlns:w14="http://schemas.microsoft.com/office/word/2010/wordml" xmlns:w15="http://schemas.microsoft.com/office/word/2012/wordml" xmlns:w16cex="http://schemas.microsoft.com/office/word/2018/wordml/cex" xmlns:w16cid="http://schemas.microsoft.com/office/word/2016/wordml/cid" xmlns:w16="http://schemas.microsoft.com/office/word/2018/wordml" xmlns:w16sdtdh="http://schemas.microsoft.com/office/word/2020/wordml/sdtdatahash" xmlns:w16se="http://schemas.microsoft.com/office/word/2015/wordml/symex" mc:Ignorable="w14 w15 w16se w16cid w16 w16cex w16sdtdh">
+<w:styles xmlns:mc="http://schemas.openxmlformats.org/markup-compatibility/2006" xmlns:r="http://schemas.openxmlformats.org/officeDocument/2006/relationships" xmlns:w="http://schemas.openxmlformats.org/wordprocessingml/2006/main" xmlns:w14="http://schemas.microsoft.com/office/word/2010/wordml" xmlns:w15="http://schemas.microsoft.com/office/word/2012/wordml" xmlns:w16cex="http://schemas.microsoft.com/office/word/2018/wordml/cex" xmlns:w16cid="http://schemas.microsoft.com/office/word/2016/wordml/cid" xmlns:w16="http://schemas.microsoft.com/office/word/2018/wordml" xmlns:w16du="http://schemas.microsoft.com/office/word/2023/wordml/word16du" xmlns:w16sdtdh="http://schemas.microsoft.com/office/word/2020/wordml/sdtdatahash" xmlns:w16se="http://schemas.microsoft.com/office/word/2015/wordml/symex" mc:Ignorable="w14 w15 w16se w16cid w16 w16cex w16sdtdh w16du">
   <w:docDefaults>
     <w:rPrDefault>
       <w:rPr>
@@ -5188,6 +6259,27 @@
       <w:szCs w:val="20"/>
     </w:rPr>
   </w:style>
+  <w:style w:type="table" w:customStyle="1" w:styleId="TableGrid1">
+    <w:name w:val="Table Grid1"/>
+    <w:basedOn w:val="TableNormal"/>
+    <w:next w:val="TableGrid"/>
+    <w:uiPriority w:val="59"/>
+    <w:rsid w:val="001A645F"/>
+    <w:rPr>
+      <w:rFonts w:ascii="Calibri" w:eastAsia="Calibri" w:hAnsi="Calibri" w:cs="Arial"/>
+    </w:rPr>
+    <w:tblPr>
+      <w:tblInd w:w="0" w:type="nil"/>
+      <w:tblBorders>
+        <w:top w:val="single" w:sz="4" w:space="0" w:color="auto"/>
+        <w:left w:val="single" w:sz="4" w:space="0" w:color="auto"/>
+        <w:bottom w:val="single" w:sz="4" w:space="0" w:color="auto"/>
+        <w:right w:val="single" w:sz="4" w:space="0" w:color="auto"/>
+        <w:insideH w:val="single" w:sz="4" w:space="0" w:color="auto"/>
+        <w:insideV w:val="single" w:sz="4" w:space="0" w:color="auto"/>
+      </w:tblBorders>
+    </w:tblPr>
+  </w:style>
 </w:styles>
 </file>
 

</xml_diff>